<commit_message>
Ændret vare til produkt
</commit_message>
<xml_diff>
--- a/Bilag/Accepttest.docx
+++ b/Bilag/Accepttest.docx
@@ -106,13 +106,27 @@
         <w:t>Pristjek220</w:t>
       </w:r>
       <w:r>
-        <w:t xml:space="preserve"> opdateret med korrekte informationer om de varer og priser, der findes i netop hans forretningskæde. Administratoren servicerer </w:t>
+        <w:t xml:space="preserve"> opdateret med korrekte informationer om de </w:t>
+      </w:r>
+      <w:r>
+        <w:t>produkter</w:t>
+      </w:r>
+      <w:r>
+        <w:t xml:space="preserve"> og priser, der findes i netop hans forretningskæde. Administratoren servicerer </w:t>
       </w:r>
       <w:r>
         <w:t>Pristjek220</w:t>
       </w:r>
       <w:r>
-        <w:t xml:space="preserve">, så der kan oprettes og fjernes forretninger, samt tilføjes nye varer. Baseret på disse tre brugere bliver </w:t>
+        <w:t xml:space="preserve">, så der kan oprettes og fjernes forretninger, samt tilføjes nye </w:t>
+      </w:r>
+      <w:r>
+        <w:t>produkter</w:t>
+      </w:r>
+      <w:bookmarkStart w:id="3" w:name="_GoBack"/>
+      <w:bookmarkEnd w:id="3"/>
+      <w:r>
+        <w:t xml:space="preserve">. Baseret på disse tre brugere bliver </w:t>
       </w:r>
       <w:r>
         <w:t>Pristjek220</w:t>
@@ -168,12 +182,24 @@
         <w:t>applikationen</w:t>
       </w:r>
       <w:r>
-        <w:t xml:space="preserve"> så generere en liste der beskriver hvor han billigst køber de forskellige varer.</w:t>
+        <w:t xml:space="preserve"> så generere en liste der beskriver hvor han billigst køber de forskellige </w:t>
+      </w:r>
+      <w:r>
+        <w:t>produkter</w:t>
+      </w:r>
+      <w:r>
+        <w:t>.</w:t>
       </w:r>
     </w:p>
     <w:p>
       <w:r>
-        <w:t>Forretningsmanageren kan tilføje og fjerne varer fra hans forretning. Administratoren står for at oprette nye forretningsmanagere og den tilhørende forretning.</w:t>
+        <w:t xml:space="preserve">Forretningsmanageren kan tilføje og fjerne </w:t>
+      </w:r>
+      <w:r>
+        <w:t>produkter</w:t>
+      </w:r>
+      <w:r>
+        <w:t xml:space="preserve"> fra hans forretning. Administratoren står for at oprette nye forretningsmanagere og den tilhørende forretning.</w:t>
       </w:r>
     </w:p>
     <w:p>
@@ -185,8 +211,8 @@
       <w:pPr>
         <w:pStyle w:val="Heading2"/>
       </w:pPr>
-      <w:bookmarkStart w:id="3" w:name="_Toc443577276"/>
-      <w:bookmarkStart w:id="4" w:name="_Toc451593223"/>
+      <w:bookmarkStart w:id="4" w:name="_Toc443577276"/>
+      <w:bookmarkStart w:id="5" w:name="_Toc451593223"/>
       <w:r>
         <w:lastRenderedPageBreak/>
         <w:t xml:space="preserve">US: 4.1 </w:t>
@@ -195,10 +221,13 @@
         <w:t xml:space="preserve">Tilføj </w:t>
       </w:r>
       <w:r>
-        <w:t>vare til forretning</w:t>
-      </w:r>
-      <w:bookmarkEnd w:id="3"/>
+        <w:t>produkt</w:t>
+      </w:r>
+      <w:r>
+        <w:t xml:space="preserve"> til forretning</w:t>
+      </w:r>
       <w:bookmarkEnd w:id="4"/>
+      <w:bookmarkEnd w:id="5"/>
     </w:p>
     <w:tbl>
       <w:tblPr>
@@ -255,7 +284,13 @@
           </w:tcPr>
           <w:p>
             <w:r>
-              <w:t xml:space="preserve">Informationerne om varen til forretnings relationen gemmes i </w:t>
+              <w:t xml:space="preserve">Informationerne om </w:t>
+            </w:r>
+            <w:r>
+              <w:t>produktet</w:t>
+            </w:r>
+            <w:r>
+              <w:t xml:space="preserve"> til forretnings relationen gemmes i </w:t>
             </w:r>
             <w:r>
               <w:t>Pristjek220</w:t>
@@ -284,13 +319,22 @@
           </w:tcPr>
           <w:p>
             <w:r>
-              <w:t xml:space="preserve">Prisen for varen tilføjes kun til </w:t>
+              <w:t xml:space="preserve">Prisen for </w:t>
+            </w:r>
+            <w:r>
+              <w:t>produktet</w:t>
+            </w:r>
+            <w:r>
+              <w:t xml:space="preserve"> tilføjes kun til </w:t>
             </w:r>
             <w:r>
               <w:t>Pristjek220</w:t>
             </w:r>
             <w:r>
-              <w:t>, for den specifikke vare der er valgt.</w:t>
+              <w:t>, for det specifikke produkt</w:t>
+            </w:r>
+            <w:r>
+              <w:t xml:space="preserve"> der er valgt.</w:t>
             </w:r>
           </w:p>
           <w:p/>
@@ -313,13 +357,28 @@
           </w:tcPr>
           <w:p>
             <w:r>
-              <w:t xml:space="preserve">Hvis varen på forhånd findes i </w:t>
+              <w:t xml:space="preserve">Hvis </w:t>
+            </w:r>
+            <w:r>
+              <w:t>produktet</w:t>
+            </w:r>
+            <w:r>
+              <w:t xml:space="preserve"> på forhånd findes i </w:t>
             </w:r>
             <w:r>
               <w:t>Pristjek220</w:t>
             </w:r>
             <w:r>
-              <w:t xml:space="preserve"> bliver denne vare benyttet.</w:t>
+              <w:t xml:space="preserve"> bliver dett</w:t>
+            </w:r>
+            <w:r>
+              <w:t xml:space="preserve">e </w:t>
+            </w:r>
+            <w:r>
+              <w:t>produkt</w:t>
+            </w:r>
+            <w:r>
+              <w:t xml:space="preserve"> benyttet.</w:t>
             </w:r>
           </w:p>
           <w:p/>
@@ -342,7 +401,13 @@
           </w:tcPr>
           <w:p>
             <w:r>
-              <w:t>Forretningsmanageren vil blive bedt om at godkende at varen tilføjes til forretningen.</w:t>
+              <w:t xml:space="preserve">Forretningsmanageren vil blive bedt om at godkende at </w:t>
+            </w:r>
+            <w:r>
+              <w:t>produktet</w:t>
+            </w:r>
+            <w:r>
+              <w:t xml:space="preserve"> tilføjes til forretningen.</w:t>
             </w:r>
           </w:p>
           <w:p/>
@@ -370,8 +435,8 @@
       <w:pPr>
         <w:pStyle w:val="Heading2"/>
       </w:pPr>
-      <w:bookmarkStart w:id="5" w:name="_Toc443577280"/>
-      <w:bookmarkStart w:id="6" w:name="_Toc451593224"/>
+      <w:bookmarkStart w:id="6" w:name="_Toc443577280"/>
+      <w:bookmarkStart w:id="7" w:name="_Toc451593224"/>
       <w:r>
         <w:t xml:space="preserve">US: 4.2 </w:t>
       </w:r>
@@ -382,10 +447,13 @@
         <w:t xml:space="preserve"> </w:t>
       </w:r>
       <w:r>
-        <w:t xml:space="preserve">den billigste forretning for en </w:t>
-      </w:r>
-      <w:r>
-        <w:t xml:space="preserve">vare </w:t>
+        <w:t>den billigste forretning for</w:t>
+      </w:r>
+      <w:r>
+        <w:t xml:space="preserve"> et produkt</w:t>
+      </w:r>
+      <w:r>
+        <w:t xml:space="preserve"> </w:t>
       </w:r>
       <w:r>
         <w:t>i</w:t>
@@ -396,8 +464,8 @@
       <w:r>
         <w:t>Pristjek220</w:t>
       </w:r>
-      <w:bookmarkEnd w:id="5"/>
       <w:bookmarkEnd w:id="6"/>
+      <w:bookmarkEnd w:id="7"/>
     </w:p>
     <w:tbl>
       <w:tblPr>
@@ -492,19 +560,19 @@
       <w:pPr>
         <w:pStyle w:val="Heading2"/>
       </w:pPr>
-      <w:bookmarkStart w:id="7" w:name="_Toc443577284"/>
-      <w:bookmarkStart w:id="8" w:name="_Toc451593225"/>
+      <w:bookmarkStart w:id="8" w:name="_Toc443577284"/>
+      <w:bookmarkStart w:id="9" w:name="_Toc451593225"/>
       <w:r>
         <w:t xml:space="preserve">US: 4.3 </w:t>
       </w:r>
       <w:r>
         <w:t xml:space="preserve">Indtast </w:t>
       </w:r>
-      <w:bookmarkEnd w:id="7"/>
+      <w:bookmarkEnd w:id="8"/>
       <w:r>
         <w:t>indkøbsliste</w:t>
       </w:r>
-      <w:bookmarkEnd w:id="8"/>
+      <w:bookmarkEnd w:id="9"/>
     </w:p>
     <w:tbl>
       <w:tblPr>
@@ -561,7 +629,13 @@
           </w:tcPr>
           <w:p>
             <w:r>
-              <w:t xml:space="preserve">De indtastede varer bliver tilføjet til </w:t>
+              <w:t xml:space="preserve">De indtastede </w:t>
+            </w:r>
+            <w:r>
+              <w:t>produkter</w:t>
+            </w:r>
+            <w:r>
+              <w:t xml:space="preserve"> bliver tilføjet til </w:t>
             </w:r>
             <w:r>
               <w:t>Pristjek220</w:t>
@@ -590,7 +664,28 @@
           </w:tcPr>
           <w:p>
             <w:r>
-              <w:t>Der skal kunne ændres på antallet af den enkelte vare der ønskes købt</w:t>
+              <w:t>Der skal kunne ændres på antallet</w:t>
+            </w:r>
+            <w:r>
+              <w:t>,</w:t>
+            </w:r>
+            <w:r>
+              <w:t xml:space="preserve"> a</w:t>
+            </w:r>
+            <w:r>
+              <w:t>f det</w:t>
+            </w:r>
+            <w:r>
+              <w:t xml:space="preserve"> enkelte </w:t>
+            </w:r>
+            <w:r>
+              <w:t>produkt</w:t>
+            </w:r>
+            <w:r>
+              <w:t xml:space="preserve"> der ønskes</w:t>
+            </w:r>
+            <w:r>
+              <w:t xml:space="preserve"> at blive købt</w:t>
             </w:r>
           </w:p>
           <w:p/>
@@ -612,16 +707,22 @@
       <w:pPr>
         <w:pStyle w:val="Heading2"/>
       </w:pPr>
-      <w:bookmarkStart w:id="9" w:name="_Toc443577286"/>
-      <w:bookmarkStart w:id="10" w:name="_Toc451593226"/>
+      <w:bookmarkStart w:id="10" w:name="_Toc443577286"/>
+      <w:bookmarkStart w:id="11" w:name="_Toc451593226"/>
       <w:r>
         <w:t xml:space="preserve">US: 4.4 </w:t>
       </w:r>
       <w:r>
-        <w:t>Find ud af hvor varerne fra indkøbslisten kan købes billigst</w:t>
-      </w:r>
-      <w:bookmarkEnd w:id="9"/>
+        <w:t xml:space="preserve">Find ud af hvor </w:t>
+      </w:r>
+      <w:r>
+        <w:t>produkter</w:t>
+      </w:r>
+      <w:r>
+        <w:t>ne fra indkøbslisten kan købes billigst</w:t>
+      </w:r>
       <w:bookmarkEnd w:id="10"/>
+      <w:bookmarkEnd w:id="11"/>
     </w:p>
     <w:tbl>
       <w:tblPr>
@@ -678,7 +779,13 @@
           </w:tcPr>
           <w:p>
             <w:r>
-              <w:t>For at få vist hvor en forbruger billigst kan købe hans vare, skal han have tilføjet vare på indkøbslisten.</w:t>
+              <w:t xml:space="preserve">For at få vist hvor en forbruger billigst kan købe hans </w:t>
+            </w:r>
+            <w:r>
+              <w:t>produkter, skal han have tilføjet produkter</w:t>
+            </w:r>
+            <w:r>
+              <w:t xml:space="preserve"> på indkøbslisten.</w:t>
             </w:r>
           </w:p>
         </w:tc>
@@ -715,7 +822,13 @@
           </w:tcPr>
           <w:p>
             <w:r>
-              <w:t xml:space="preserve">Der vil blive vist en liste med hvor det er billigst at købe de forskellige varer der findes i </w:t>
+              <w:t xml:space="preserve">Der vil blive vist en liste med hvor det er billigst at købe de forskellige </w:t>
+            </w:r>
+            <w:r>
+              <w:t>produkter</w:t>
+            </w:r>
+            <w:r>
+              <w:t xml:space="preserve"> der findes i </w:t>
             </w:r>
             <w:r>
               <w:t>Pristjek220</w:t>
@@ -790,14 +903,14 @@
         </w:tc>
       </w:tr>
     </w:tbl>
-    <w:p/>
     <w:p>
       <w:pPr>
         <w:pStyle w:val="Heading2"/>
       </w:pPr>
-      <w:bookmarkStart w:id="11" w:name="_Toc443577281"/>
-      <w:bookmarkStart w:id="12" w:name="_Toc451593227"/>
-      <w:r>
+      <w:bookmarkStart w:id="12" w:name="_Toc443577281"/>
+      <w:bookmarkStart w:id="13" w:name="_Toc451593227"/>
+      <w:r>
+        <w:lastRenderedPageBreak/>
         <w:t xml:space="preserve">US: 4.5 </w:t>
       </w:r>
       <w:r>
@@ -807,10 +920,13 @@
         <w:t xml:space="preserve"> </w:t>
       </w:r>
       <w:r>
-        <w:t>hvilke forretninger der har en vare</w:t>
-      </w:r>
-      <w:bookmarkEnd w:id="11"/>
+        <w:t>hvilke forretninger der har</w:t>
+      </w:r>
+      <w:r>
+        <w:t xml:space="preserve"> et produkt</w:t>
+      </w:r>
       <w:bookmarkEnd w:id="12"/>
+      <w:bookmarkEnd w:id="13"/>
     </w:p>
     <w:tbl>
       <w:tblPr>
@@ -867,7 +983,19 @@
           </w:tcPr>
           <w:p>
             <w:r>
-              <w:t>De forretninger der fører varen, bliver vist, sammen med den pris de tager for varen.</w:t>
+              <w:t xml:space="preserve">De forretninger der fører </w:t>
+            </w:r>
+            <w:r>
+              <w:t>produktet</w:t>
+            </w:r>
+            <w:r>
+              <w:t xml:space="preserve">, bliver vist, sammen med den pris de tager for </w:t>
+            </w:r>
+            <w:r>
+              <w:t>produktet</w:t>
+            </w:r>
+            <w:r>
+              <w:t>.</w:t>
             </w:r>
           </w:p>
           <w:p/>
@@ -893,7 +1021,13 @@
           </w:tcPr>
           <w:p>
             <w:r>
-              <w:t xml:space="preserve">Hvis varen ikke findes i </w:t>
+              <w:t xml:space="preserve">Hvis </w:t>
+            </w:r>
+            <w:r>
+              <w:t>produktet</w:t>
+            </w:r>
+            <w:r>
+              <w:t xml:space="preserve"> ikke findes i </w:t>
             </w:r>
             <w:r>
               <w:t>Pristjek220</w:t>
@@ -929,16 +1063,16 @@
       <w:pPr>
         <w:pStyle w:val="Heading2"/>
       </w:pPr>
-      <w:bookmarkStart w:id="13" w:name="_Toc443577287"/>
-      <w:bookmarkStart w:id="14" w:name="_Toc451593228"/>
+      <w:bookmarkStart w:id="14" w:name="_Toc443577287"/>
+      <w:bookmarkStart w:id="15" w:name="_Toc451593228"/>
       <w:r>
         <w:t xml:space="preserve">US: 4.6 </w:t>
       </w:r>
       <w:r>
         <w:t>Sammenligning af billigste indkøb og indkøb i én forretning</w:t>
       </w:r>
-      <w:bookmarkEnd w:id="13"/>
       <w:bookmarkEnd w:id="14"/>
+      <w:bookmarkEnd w:id="15"/>
     </w:p>
     <w:tbl>
       <w:tblPr>
@@ -1001,7 +1135,13 @@
               <w:t>Pristjek220</w:t>
             </w:r>
             <w:r>
-              <w:t xml:space="preserve"> forslår, hvor der kun vil blive handlet ind i én forretning, hvor alle vare kan købes til den billigste samlede pris.</w:t>
+              <w:t xml:space="preserve"> forslår, hvor der kun vil blive handlet ind i én forretning, hvor alle </w:t>
+            </w:r>
+            <w:r>
+              <w:t>produkter</w:t>
+            </w:r>
+            <w:r>
+              <w:t xml:space="preserve"> kan købes til den billigste samlede pris.</w:t>
             </w:r>
           </w:p>
           <w:p/>
@@ -1024,7 +1164,19 @@
           </w:tcPr>
           <w:p>
             <w:r>
-              <w:t>Hvis det ikke er muligt at købe alle de ønskede vare i en forretning, vil forbrugeren blive gjort opmærksom på at alle varer ikke kan købes i en butik.</w:t>
+              <w:t xml:space="preserve">Hvis det ikke er muligt at købe alle de ønskede </w:t>
+            </w:r>
+            <w:r>
+              <w:t>produkter</w:t>
+            </w:r>
+            <w:r>
+              <w:t xml:space="preserve"> i en forretning, vil forbrugeren blive gjort opmærksom på at alle </w:t>
+            </w:r>
+            <w:r>
+              <w:t>produkter</w:t>
+            </w:r>
+            <w:r>
+              <w:t xml:space="preserve"> ikke kan købes i en butik.</w:t>
             </w:r>
           </w:p>
           <w:p/>
@@ -1078,7 +1230,13 @@
           </w:tcPr>
           <w:p>
             <w:r>
-              <w:t>Forbrugeren informeres om hvor meget han sparer hvis han følger den genererede liste frem for køb af alle varer i en forretning.</w:t>
+              <w:t xml:space="preserve">Forbrugeren informeres om hvor meget han sparer hvis han følger den genererede liste frem for køb af alle </w:t>
+            </w:r>
+            <w:r>
+              <w:t>produkter</w:t>
+            </w:r>
+            <w:r>
+              <w:t xml:space="preserve"> i en forretning.</w:t>
             </w:r>
           </w:p>
           <w:p/>
@@ -1105,16 +1263,10 @@
       <w:pPr>
         <w:pStyle w:val="Heading2"/>
       </w:pPr>
-      <w:bookmarkStart w:id="15" w:name="_Toc443577275"/>
-      <w:bookmarkStart w:id="16" w:name="_Toc451593229"/>
-      <w:r>
-        <w:t>US: 4.</w:t>
-      </w:r>
-      <w:r>
-        <w:t>7</w:t>
-      </w:r>
-      <w:r>
-        <w:t xml:space="preserve"> </w:t>
+      <w:bookmarkStart w:id="16" w:name="_Toc443577275"/>
+      <w:bookmarkStart w:id="17" w:name="_Toc451593229"/>
+      <w:r>
+        <w:t xml:space="preserve">US: 4.7 </w:t>
       </w:r>
       <w:r>
         <w:t xml:space="preserve">Tilføj </w:t>
@@ -1128,8 +1280,8 @@
       <w:r>
         <w:t>Pristjek220</w:t>
       </w:r>
-      <w:bookmarkEnd w:id="15"/>
       <w:bookmarkEnd w:id="16"/>
+      <w:bookmarkEnd w:id="17"/>
     </w:p>
     <w:tbl>
       <w:tblPr>
@@ -1243,22 +1395,16 @@
       <w:pPr>
         <w:pStyle w:val="Heading2"/>
       </w:pPr>
-      <w:bookmarkStart w:id="17" w:name="_Toc443577293"/>
-      <w:bookmarkStart w:id="18" w:name="_Toc451593230"/>
-      <w:r>
-        <w:t>US: 4.</w:t>
-      </w:r>
-      <w:r>
-        <w:t>8</w:t>
-      </w:r>
-      <w:r>
-        <w:t xml:space="preserve"> </w:t>
+      <w:bookmarkStart w:id="18" w:name="_Toc443577293"/>
+      <w:bookmarkStart w:id="19" w:name="_Toc451593230"/>
+      <w:r>
+        <w:t xml:space="preserve">US: 4.8 </w:t>
       </w:r>
       <w:r>
         <w:t>Autofuldførelse</w:t>
       </w:r>
-      <w:bookmarkEnd w:id="17"/>
       <w:bookmarkEnd w:id="18"/>
+      <w:bookmarkEnd w:id="19"/>
     </w:p>
     <w:tbl>
       <w:tblPr>
@@ -1367,22 +1513,42 @@
           </w:tcPr>
           <w:p>
             <w:r>
-              <w:t>Der kommer relevante forslag i de forskellige bokse. (Hvis der søges efter vare, skal det være vare forslag og ikke forretnings forslag)</w:t>
-            </w:r>
-          </w:p>
-          <w:p/>
-        </w:tc>
-        <w:tc>
-          <w:tcPr>
-            <w:tcW w:w="3254" w:type="dxa"/>
-          </w:tcPr>
-          <w:p>
-            <w:r>
-              <w:t xml:space="preserve">Ok, der er 3 forskellige typer af autofuldførelse, en for varer, en </w:t>
-            </w:r>
-            <w:r>
-              <w:lastRenderedPageBreak/>
-              <w:t>for forretninger og en for varer i en bestemt forretning.</w:t>
+              <w:t xml:space="preserve">Der kommer relevante forslag i de forskellige bokse. (Hvis der søges efter </w:t>
+            </w:r>
+            <w:r>
+              <w:t>produkt</w:t>
+            </w:r>
+            <w:r>
+              <w:t xml:space="preserve">, skal det være </w:t>
+            </w:r>
+            <w:r>
+              <w:t>produkt</w:t>
+            </w:r>
+            <w:r>
+              <w:t xml:space="preserve"> forslag og ikke forretnings forslag)</w:t>
+            </w:r>
+          </w:p>
+          <w:p/>
+        </w:tc>
+        <w:tc>
+          <w:tcPr>
+            <w:tcW w:w="3254" w:type="dxa"/>
+          </w:tcPr>
+          <w:p>
+            <w:r>
+              <w:t xml:space="preserve">Ok, der er 3 forskellige typer af autofuldførelse, en for </w:t>
+            </w:r>
+            <w:r>
+              <w:t>produkter</w:t>
+            </w:r>
+            <w:r>
+              <w:t xml:space="preserve">, en for forretninger og en for </w:t>
+            </w:r>
+            <w:r>
+              <w:t>produkter</w:t>
+            </w:r>
+            <w:r>
+              <w:t xml:space="preserve"> i en bestemt forretning.</w:t>
             </w:r>
           </w:p>
         </w:tc>
@@ -1393,22 +1559,16 @@
       <w:pPr>
         <w:pStyle w:val="Heading2"/>
       </w:pPr>
-      <w:bookmarkStart w:id="19" w:name="_Toc443577289"/>
-      <w:bookmarkStart w:id="20" w:name="_Toc451593231"/>
-      <w:r>
-        <w:t>US: 4.</w:t>
-      </w:r>
-      <w:r>
-        <w:t>9</w:t>
-      </w:r>
-      <w:r>
-        <w:t xml:space="preserve"> </w:t>
+      <w:bookmarkStart w:id="20" w:name="_Toc443577289"/>
+      <w:bookmarkStart w:id="21" w:name="_Toc451593231"/>
+      <w:r>
+        <w:t xml:space="preserve">US: 4.9 </w:t>
       </w:r>
       <w:r>
         <w:t>Send indkøbsliste på mail</w:t>
       </w:r>
-      <w:bookmarkEnd w:id="19"/>
       <w:bookmarkEnd w:id="20"/>
+      <w:bookmarkEnd w:id="21"/>
     </w:p>
     <w:tbl>
       <w:tblPr>
@@ -1465,10 +1625,7 @@
           </w:tcPr>
           <w:p>
             <w:r>
-              <w:t>Forbrugeren modtager indkøbslisten/forslaget til indkøbssteder på sin mail, hv</w:t>
-            </w:r>
-            <w:r>
-              <w:t>is mailen er indtastet rigtigt.</w:t>
+              <w:t>Forbrugeren modtager indkøbslisten/forslaget til indkøbssteder på sin mail, hvis mailen er indtastet rigtigt.</w:t>
             </w:r>
           </w:p>
         </w:tc>
@@ -1490,27 +1647,18 @@
           </w:tcPr>
           <w:p>
             <w:r>
-              <w:t xml:space="preserve">Mailen er stillet </w:t>
-            </w:r>
-            <w:r>
-              <w:t>ordentligt</w:t>
-            </w:r>
-            <w:r>
-              <w:t xml:space="preserve"> op, så den er let at læse.</w:t>
-            </w:r>
-          </w:p>
-          <w:p/>
-        </w:tc>
-        <w:tc>
-          <w:tcPr>
-            <w:tcW w:w="3254" w:type="dxa"/>
-          </w:tcPr>
-          <w:p>
-            <w:r>
-              <w:t>Ok</w:t>
-            </w:r>
-            <w:r>
-              <w:t xml:space="preserve">, hvilket er blevet bekræftet gennem brugertest, hvor flere kommenterede på den letlæselige opstilling. </w:t>
+              <w:t>Mailen er stillet ordentligt op, så den er let at læse.</w:t>
+            </w:r>
+          </w:p>
+          <w:p/>
+        </w:tc>
+        <w:tc>
+          <w:tcPr>
+            <w:tcW w:w="3254" w:type="dxa"/>
+          </w:tcPr>
+          <w:p>
+            <w:r>
+              <w:t xml:space="preserve">Ok, hvilket er blevet bekræftet gennem brugertest, hvor flere kommenterede på den letlæselige opstilling. </w:t>
             </w:r>
           </w:p>
         </w:tc>
@@ -1522,13 +1670,13 @@
         <w:pStyle w:val="Heading2"/>
       </w:pPr>
       <w:r>
-        <w:t>US: 4.</w:t>
-      </w:r>
-      <w:r>
-        <w:t>10</w:t>
-      </w:r>
-      <w:r>
-        <w:t xml:space="preserve"> Ændre prisen på en vare i en forretning</w:t>
+        <w:t>US: 4.10 Ændre prisen på</w:t>
+      </w:r>
+      <w:r>
+        <w:t xml:space="preserve"> et produkt</w:t>
+      </w:r>
+      <w:r>
+        <w:t xml:space="preserve"> i en forretning</w:t>
       </w:r>
     </w:p>
     <w:tbl>
@@ -1586,7 +1734,13 @@
           </w:tcPr>
           <w:p>
             <w:r>
-              <w:t xml:space="preserve">Informationerne om varens nye pris gemmes i </w:t>
+              <w:t xml:space="preserve">Informationerne om </w:t>
+            </w:r>
+            <w:r>
+              <w:t>produktet</w:t>
+            </w:r>
+            <w:r>
+              <w:t xml:space="preserve">s nye pris gemmes i </w:t>
             </w:r>
             <w:r>
               <w:t>Pristjek220</w:t>
@@ -1615,7 +1769,13 @@
           </w:tcPr>
           <w:p>
             <w:r>
-              <w:t>Hvis ikke varen findes, vil forbrugeren blive gjort opmærksom på det.</w:t>
+              <w:t xml:space="preserve">Hvis ikke </w:t>
+            </w:r>
+            <w:r>
+              <w:t>produktet</w:t>
+            </w:r>
+            <w:r>
+              <w:t xml:space="preserve"> findes, vil forbrugeren blive gjort opmærksom på det.</w:t>
             </w:r>
           </w:p>
           <w:p/>
@@ -1666,28 +1826,22 @@
       <w:pPr>
         <w:pStyle w:val="Heading2"/>
       </w:pPr>
-      <w:bookmarkStart w:id="21" w:name="_Toc443577279"/>
-      <w:bookmarkStart w:id="22" w:name="_Toc451593232"/>
-      <w:r>
-        <w:t>US: 4.</w:t>
-      </w:r>
-      <w:r>
-        <w:t>11</w:t>
-      </w:r>
-      <w:r>
-        <w:t xml:space="preserve"> </w:t>
+      <w:bookmarkStart w:id="22" w:name="_Toc443577279"/>
+      <w:bookmarkStart w:id="23" w:name="_Toc451593232"/>
+      <w:r>
+        <w:t xml:space="preserve">US: 4.11 </w:t>
       </w:r>
       <w:r>
         <w:t>Fjern</w:t>
       </w:r>
       <w:r>
-        <w:t xml:space="preserve"> </w:t>
-      </w:r>
-      <w:r>
-        <w:t>en vare fra en bestemt forretning</w:t>
-      </w:r>
-      <w:bookmarkEnd w:id="21"/>
+        <w:t xml:space="preserve"> et produkt</w:t>
+      </w:r>
+      <w:r>
+        <w:t xml:space="preserve"> fra en bestemt forretning</w:t>
+      </w:r>
       <w:bookmarkEnd w:id="22"/>
+      <w:bookmarkEnd w:id="23"/>
     </w:p>
     <w:tbl>
       <w:tblPr>
@@ -1744,7 +1898,13 @@
           </w:tcPr>
           <w:p>
             <w:r>
-              <w:t xml:space="preserve">Relationer mellem varen og forretningen fjernes fra </w:t>
+              <w:t xml:space="preserve">Relationer mellem </w:t>
+            </w:r>
+            <w:r>
+              <w:t>produktet</w:t>
+            </w:r>
+            <w:r>
+              <w:t xml:space="preserve"> og forretningen fjernes fra </w:t>
             </w:r>
             <w:r>
               <w:t>Pristjek220</w:t>
@@ -1772,7 +1932,13 @@
           </w:tcPr>
           <w:p>
             <w:r>
-              <w:t>Forretningsmanageren vil blive bedt om at godkende at varen fjernes fra forretningen.</w:t>
+              <w:t xml:space="preserve">Forretningsmanageren vil blive bedt om at godkende at </w:t>
+            </w:r>
+            <w:r>
+              <w:t>produktet</w:t>
+            </w:r>
+            <w:r>
+              <w:t xml:space="preserve"> fjernes fra forretningen.</w:t>
             </w:r>
           </w:p>
           <w:p/>
@@ -1800,40 +1966,31 @@
       <w:pPr>
         <w:pStyle w:val="Heading2"/>
       </w:pPr>
-      <w:bookmarkStart w:id="23" w:name="_Toc443577277"/>
-      <w:bookmarkStart w:id="24" w:name="_Toc451593233"/>
-      <w:r>
-        <w:t>US: 4.</w:t>
-      </w:r>
-      <w:r>
-        <w:t>12</w:t>
+      <w:bookmarkStart w:id="24" w:name="_Toc443577277"/>
+      <w:bookmarkStart w:id="25" w:name="_Toc451593233"/>
+      <w:r>
+        <w:t xml:space="preserve">US: 4.12 </w:t>
+      </w:r>
+      <w:r>
+        <w:t>Fjern</w:t>
+      </w:r>
+      <w:r>
+        <w:t xml:space="preserve"> et produkt</w:t>
       </w:r>
       <w:r>
         <w:t xml:space="preserve"> </w:t>
       </w:r>
       <w:r>
-        <w:t>Fjern</w:t>
+        <w:t>fra</w:t>
       </w:r>
       <w:r>
         <w:t xml:space="preserve"> </w:t>
       </w:r>
       <w:r>
-        <w:t xml:space="preserve">en </w:t>
-      </w:r>
-      <w:r>
-        <w:t xml:space="preserve">vare </w:t>
-      </w:r>
-      <w:r>
-        <w:t>fra</w:t>
-      </w:r>
-      <w:r>
-        <w:t xml:space="preserve"> </w:t>
-      </w:r>
-      <w:r>
         <w:t>Pristjek220</w:t>
       </w:r>
-      <w:bookmarkEnd w:id="23"/>
       <w:bookmarkEnd w:id="24"/>
+      <w:bookmarkEnd w:id="25"/>
     </w:p>
     <w:tbl>
       <w:tblPr>
@@ -1890,7 +2047,10 @@
           </w:tcPr>
           <w:p>
             <w:r>
-              <w:t xml:space="preserve">Varen fjernes fra </w:t>
+              <w:t>Produktet</w:t>
+            </w:r>
+            <w:r>
+              <w:t xml:space="preserve"> fjernes fra </w:t>
             </w:r>
             <w:r>
               <w:t>Pristjek220</w:t>
@@ -1919,13 +2079,25 @@
           </w:tcPr>
           <w:p>
             <w:r>
-              <w:t xml:space="preserve">Hvis varen ikke allerede findes i </w:t>
+              <w:t xml:space="preserve">Hvis </w:t>
+            </w:r>
+            <w:r>
+              <w:t>produktet</w:t>
+            </w:r>
+            <w:r>
+              <w:t xml:space="preserve"> ikke allerede findes i </w:t>
             </w:r>
             <w:r>
               <w:t>Pristjek220</w:t>
             </w:r>
             <w:r>
-              <w:t xml:space="preserve"> bliver administratoren informeret om dette efter indtastning af varens navn.</w:t>
+              <w:t xml:space="preserve"> bliver administratoren informeret om dette efter indtastning af </w:t>
+            </w:r>
+            <w:r>
+              <w:t>produktet</w:t>
+            </w:r>
+            <w:r>
+              <w:t>s navn.</w:t>
             </w:r>
           </w:p>
           <w:p/>
@@ -1948,7 +2120,13 @@
           </w:tcPr>
           <w:p>
             <w:r>
-              <w:t xml:space="preserve">Administratoren vil blive bedt om at godkende at varen bliver fjernet fra </w:t>
+              <w:t xml:space="preserve">Administratoren vil blive bedt om at godkende at </w:t>
+            </w:r>
+            <w:r>
+              <w:t>produktet</w:t>
+            </w:r>
+            <w:r>
+              <w:t xml:space="preserve"> bliver fjernet fra </w:t>
             </w:r>
             <w:r>
               <w:t>Pristjek220</w:t>
@@ -1973,16 +2151,22 @@
     </w:tbl>
     <w:p>
       <w:r>
-        <w:t xml:space="preserve">Denne user story </w:t>
-      </w:r>
-      <w:r>
-        <w:t xml:space="preserve">er implementeret, </w:t>
-      </w:r>
-      <w:r>
-        <w:t>således at hvis en vare</w:t>
-      </w:r>
-      <w:r>
-        <w:t xml:space="preserve"> ikke har nogen relationer til en forretning vil den automatisk blive fjernet. Vinduet som administratoren skal bruge til at fjerne en vare </w:t>
+        <w:t xml:space="preserve">Denne user story er implementeret, </w:t>
+      </w:r>
+      <w:r>
+        <w:t>således at hvis</w:t>
+      </w:r>
+      <w:r>
+        <w:t xml:space="preserve"> et produkt</w:t>
+      </w:r>
+      <w:r>
+        <w:t xml:space="preserve"> ikke har nogen relationer til en forretning vil den automatisk blive fjernet. Vinduet som administratoren skal bruge til at fjerne</w:t>
+      </w:r>
+      <w:r>
+        <w:t xml:space="preserve"> et produkt</w:t>
+      </w:r>
+      <w:r>
+        <w:t xml:space="preserve"> </w:t>
       </w:r>
       <w:r>
         <w:t>er oprettet, hvis administratoren ønsker funktionaliteten</w:t>
@@ -1997,40 +2181,34 @@
       <w:pPr>
         <w:pStyle w:val="Heading2"/>
       </w:pPr>
-      <w:bookmarkStart w:id="25" w:name="_Toc443577278"/>
-      <w:bookmarkStart w:id="26" w:name="_Toc451593234"/>
-      <w:r>
-        <w:t>US: 4.</w:t>
-      </w:r>
-      <w:r>
-        <w:t>13</w:t>
+      <w:bookmarkStart w:id="26" w:name="_Toc443577278"/>
+      <w:bookmarkStart w:id="27" w:name="_Toc451593234"/>
+      <w:r>
+        <w:t xml:space="preserve">US: 4.13 </w:t>
+      </w:r>
+      <w:r>
+        <w:t>Fjern</w:t>
       </w:r>
       <w:r>
         <w:t xml:space="preserve"> </w:t>
       </w:r>
       <w:r>
-        <w:t>Fjern</w:t>
+        <w:t>en forretning</w:t>
       </w:r>
       <w:r>
         <w:t xml:space="preserve"> </w:t>
       </w:r>
       <w:r>
-        <w:t>en forretning</w:t>
+        <w:t>fra</w:t>
       </w:r>
       <w:r>
         <w:t xml:space="preserve"> </w:t>
       </w:r>
       <w:r>
-        <w:t>fra</w:t>
-      </w:r>
-      <w:r>
-        <w:t xml:space="preserve"> </w:t>
-      </w:r>
-      <w:r>
         <w:t>Pristjek220</w:t>
       </w:r>
-      <w:bookmarkEnd w:id="25"/>
       <w:bookmarkEnd w:id="26"/>
+      <w:bookmarkEnd w:id="27"/>
     </w:p>
     <w:tbl>
       <w:tblPr>
@@ -2093,7 +2271,13 @@
               <w:t>Pristjek220</w:t>
             </w:r>
             <w:r>
-              <w:t xml:space="preserve"> samt alle relationer til varer.</w:t>
+              <w:t xml:space="preserve"> samt alle relationer til </w:t>
+            </w:r>
+            <w:r>
+              <w:t>produktet</w:t>
+            </w:r>
+            <w:r>
+              <w:t>.</w:t>
             </w:r>
           </w:p>
           <w:p/>
@@ -2122,7 +2306,13 @@
               <w:t>Pristjek220</w:t>
             </w:r>
             <w:r>
-              <w:t xml:space="preserve"> bliver administrator informeret om dette efter indtastning af varens navn.</w:t>
+              <w:t xml:space="preserve"> bliver administrator informeret om dette efter indtastning af </w:t>
+            </w:r>
+            <w:r>
+              <w:t>produktet</w:t>
+            </w:r>
+            <w:r>
+              <w:t>s navn.</w:t>
             </w:r>
           </w:p>
           <w:p/>
@@ -2184,19 +2374,19 @@
       <w:pPr>
         <w:pStyle w:val="Heading2"/>
       </w:pPr>
-      <w:bookmarkStart w:id="27" w:name="_Toc443577288"/>
-      <w:bookmarkStart w:id="28" w:name="_Toc451593237"/>
-      <w:r>
-        <w:t>US: 4.</w:t>
-      </w:r>
-      <w:r>
-        <w:t>14</w:t>
-      </w:r>
-      <w:r>
-        <w:t xml:space="preserve"> </w:t>
-      </w:r>
-      <w:r>
-        <w:t xml:space="preserve">Juster hvor vare skal købes efter </w:t>
+      <w:bookmarkStart w:id="28" w:name="_Toc443577288"/>
+      <w:bookmarkStart w:id="29" w:name="_Toc451593237"/>
+      <w:r>
+        <w:t xml:space="preserve">US: 4.14 </w:t>
+      </w:r>
+      <w:r>
+        <w:t xml:space="preserve">Juster hvor </w:t>
+      </w:r>
+      <w:r>
+        <w:t>produkt</w:t>
+      </w:r>
+      <w:r>
+        <w:t xml:space="preserve"> skal købes efter </w:t>
       </w:r>
       <w:r>
         <w:t>Pristjek220</w:t>
@@ -2204,8 +2394,8 @@
       <w:r>
         <w:t xml:space="preserve"> er kommet med et forslag</w:t>
       </w:r>
-      <w:bookmarkEnd w:id="27"/>
       <w:bookmarkEnd w:id="28"/>
+      <w:bookmarkEnd w:id="29"/>
     </w:p>
     <w:tbl>
       <w:tblPr>
@@ -2262,10 +2452,13 @@
           </w:tcPr>
           <w:p>
             <w:r>
-              <w:t>Forbrugeren kan ændre varen fra en forretning t</w:t>
-            </w:r>
-            <w:r>
-              <w:t xml:space="preserve">il en anden fra en </w:t>
+              <w:t xml:space="preserve">Forbrugeren kan ændre </w:t>
+            </w:r>
+            <w:r>
+              <w:t>produktet</w:t>
+            </w:r>
+            <w:r>
+              <w:t xml:space="preserve"> fra en forretning til en anden fra en </w:t>
             </w:r>
             <w:proofErr w:type="spellStart"/>
             <w:r>
@@ -2293,7 +2486,13 @@
           </w:tcPr>
           <w:p>
             <w:r>
-              <w:t>Når forbrugeren flytter varer fra en forretning til en anden opdaterer saldoen sig efter de nye priser.</w:t>
+              <w:t xml:space="preserve">Når forbrugeren flytter </w:t>
+            </w:r>
+            <w:r>
+              <w:t>produktet</w:t>
+            </w:r>
+            <w:r>
+              <w:t xml:space="preserve"> fra en forretning til en anden opdaterer saldoen sig efter de nye priser.</w:t>
             </w:r>
           </w:p>
           <w:p/>
@@ -2316,7 +2515,13 @@
           </w:tcPr>
           <w:p>
             <w:r>
-              <w:t>Hvis ikke varen føres af forretningen skal forbrugeren gøres opmærksom.</w:t>
+              <w:t xml:space="preserve">Hvis ikke </w:t>
+            </w:r>
+            <w:r>
+              <w:t>produktet</w:t>
+            </w:r>
+            <w:r>
+              <w:t xml:space="preserve"> føres af forretningen skal forbrugeren gøres opmærksom.</w:t>
             </w:r>
           </w:p>
           <w:p/>
@@ -2343,25 +2548,19 @@
       <w:pPr>
         <w:pStyle w:val="Heading2"/>
       </w:pPr>
-      <w:bookmarkStart w:id="29" w:name="_Toc443577285"/>
-      <w:bookmarkStart w:id="30" w:name="_Toc451593236"/>
-      <w:r>
-        <w:t>US: 4.</w:t>
-      </w:r>
-      <w:r>
-        <w:t>15</w:t>
-      </w:r>
-      <w:r>
-        <w:t xml:space="preserve"> </w:t>
+      <w:bookmarkStart w:id="30" w:name="_Toc443577285"/>
+      <w:bookmarkStart w:id="31" w:name="_Toc451593236"/>
+      <w:r>
+        <w:t xml:space="preserve">US: 4.15 </w:t>
       </w:r>
       <w:r>
         <w:t xml:space="preserve">Indstillinger for </w:t>
       </w:r>
-      <w:bookmarkEnd w:id="29"/>
+      <w:bookmarkEnd w:id="30"/>
       <w:r>
         <w:t>indkøbsliste</w:t>
       </w:r>
-      <w:bookmarkEnd w:id="30"/>
+      <w:bookmarkEnd w:id="31"/>
     </w:p>
     <w:tbl>
       <w:tblPr>
@@ -2496,16 +2695,7 @@
     </w:tbl>
     <w:p>
       <w:r>
-        <w:t>Denne user story er</w:t>
-      </w:r>
-      <w:r>
-        <w:t xml:space="preserve"> kun delvist</w:t>
-      </w:r>
-      <w:r>
-        <w:t xml:space="preserve"> implementeret,</w:t>
-      </w:r>
-      <w:r>
-        <w:t xml:space="preserve"> pga. prioritering af hvad der gav mest værdi for forbrugeren.</w:t>
+        <w:t>Denne user story er kun delvist implementeret, pga. prioritering af hvad der gav mest værdi for forbrugeren.</w:t>
       </w:r>
     </w:p>
     <w:p/>
@@ -2513,22 +2703,19 @@
       <w:pPr>
         <w:pStyle w:val="Heading2"/>
       </w:pPr>
-      <w:bookmarkStart w:id="31" w:name="_Toc443577294"/>
-      <w:bookmarkStart w:id="32" w:name="_Toc451593240"/>
-      <w:r>
-        <w:t>US: 4.</w:t>
-      </w:r>
-      <w:r>
-        <w:t>1</w:t>
-      </w:r>
-      <w:r>
-        <w:t xml:space="preserve">6 </w:t>
-      </w:r>
-      <w:r>
-        <w:t>Bekræftelse af oprettelse/sletning af vare</w:t>
-      </w:r>
-      <w:bookmarkEnd w:id="31"/>
+      <w:bookmarkStart w:id="32" w:name="_Toc443577294"/>
+      <w:bookmarkStart w:id="33" w:name="_Toc451593240"/>
+      <w:r>
+        <w:t xml:space="preserve">US: 4.16 </w:t>
+      </w:r>
+      <w:r>
+        <w:t xml:space="preserve">Bekræftelse af oprettelse/sletning af </w:t>
+      </w:r>
+      <w:r>
+        <w:t>produkt</w:t>
+      </w:r>
       <w:bookmarkEnd w:id="32"/>
+      <w:bookmarkEnd w:id="33"/>
     </w:p>
     <w:tbl>
       <w:tblPr>
@@ -2585,21 +2772,25 @@
           </w:tcPr>
           <w:p>
             <w:r>
-              <w:t>Forretningsmanageren hver gang han opretter/sletter en vare vil blive bedt om at bekræfte.</w:t>
-            </w:r>
-          </w:p>
-          <w:p/>
-        </w:tc>
-        <w:tc>
-          <w:tcPr>
-            <w:tcW w:w="3254" w:type="dxa"/>
-          </w:tcPr>
-          <w:p>
-            <w:r>
-              <w:t xml:space="preserve">Ok, der </w:t>
-            </w:r>
-            <w:r>
-              <w:t>kommer en pop-up, hvor der skal godkendes.</w:t>
+              <w:t>Forretningsmanageren hver gang han opretter/sletter</w:t>
+            </w:r>
+            <w:r>
+              <w:t xml:space="preserve"> et produkt</w:t>
+            </w:r>
+            <w:r>
+              <w:t xml:space="preserve"> vil blive bedt om at bekræfte.</w:t>
+            </w:r>
+          </w:p>
+          <w:p/>
+        </w:tc>
+        <w:tc>
+          <w:tcPr>
+            <w:tcW w:w="3254" w:type="dxa"/>
+          </w:tcPr>
+          <w:p>
+            <w:r>
+              <w:lastRenderedPageBreak/>
+              <w:t>Ok, der kommer en pop-up, hvor der skal godkendes.</w:t>
             </w:r>
           </w:p>
         </w:tc>
@@ -2612,22 +2803,16 @@
       <w:pPr>
         <w:pStyle w:val="Heading2"/>
       </w:pPr>
-      <w:bookmarkStart w:id="33" w:name="_Toc443577282"/>
-      <w:bookmarkStart w:id="34" w:name="_Toc451593235"/>
-      <w:r>
-        <w:t>US: 4.</w:t>
-      </w:r>
-      <w:r>
-        <w:t>17</w:t>
-      </w:r>
-      <w:r>
-        <w:t xml:space="preserve"> </w:t>
+      <w:bookmarkStart w:id="34" w:name="_Toc443577282"/>
+      <w:bookmarkStart w:id="35" w:name="_Toc451593235"/>
+      <w:r>
+        <w:t xml:space="preserve">US: 4.17 </w:t>
       </w:r>
       <w:r>
         <w:t>Find åbningstider for en forretning</w:t>
       </w:r>
-      <w:bookmarkEnd w:id="33"/>
       <w:bookmarkEnd w:id="34"/>
+      <w:bookmarkEnd w:id="35"/>
     </w:p>
     <w:tbl>
       <w:tblPr>
@@ -2706,22 +2891,22 @@
       <w:pPr>
         <w:pStyle w:val="Heading2"/>
       </w:pPr>
-      <w:bookmarkStart w:id="35" w:name="_Toc443577290"/>
-      <w:bookmarkStart w:id="36" w:name="_Toc451593238"/>
-      <w:r>
-        <w:t>US: 4.</w:t>
-      </w:r>
-      <w:r>
-        <w:t>18</w:t>
-      </w:r>
-      <w:r>
-        <w:t xml:space="preserve"> </w:t>
-      </w:r>
-      <w:r>
-        <w:t>Kunne bestemme afstanden der skal tilbagelægges for at købe varerne fra forslaget</w:t>
-      </w:r>
-      <w:bookmarkEnd w:id="35"/>
+      <w:bookmarkStart w:id="36" w:name="_Toc443577290"/>
+      <w:bookmarkStart w:id="37" w:name="_Toc451593238"/>
+      <w:r>
+        <w:t xml:space="preserve">US: 4.18 </w:t>
+      </w:r>
+      <w:r>
+        <w:t xml:space="preserve">Kunne bestemme afstanden der skal tilbagelægges for at købe </w:t>
+      </w:r>
+      <w:r>
+        <w:t>produkter</w:t>
+      </w:r>
+      <w:r>
+        <w:t>ne fra forslaget</w:t>
+      </w:r>
       <w:bookmarkEnd w:id="36"/>
+      <w:bookmarkEnd w:id="37"/>
     </w:p>
     <w:tbl>
       <w:tblPr>
@@ -2801,22 +2986,16 @@
       <w:pPr>
         <w:pStyle w:val="Heading2"/>
       </w:pPr>
-      <w:bookmarkStart w:id="37" w:name="_Toc443577291"/>
-      <w:bookmarkStart w:id="38" w:name="_Toc451593239"/>
-      <w:r>
-        <w:t>US: 4.</w:t>
-      </w:r>
-      <w:r>
-        <w:t>19</w:t>
-      </w:r>
-      <w:r>
-        <w:t xml:space="preserve"> </w:t>
+      <w:bookmarkStart w:id="38" w:name="_Toc443577291"/>
+      <w:bookmarkStart w:id="39" w:name="_Toc451593239"/>
+      <w:r>
+        <w:t xml:space="preserve">US: 4.19 </w:t>
       </w:r>
       <w:r>
         <w:t>Kunne vise en kørselsvejledning mellem de forskellige forretninger, som der skal handles i</w:t>
       </w:r>
-      <w:bookmarkEnd w:id="37"/>
       <w:bookmarkEnd w:id="38"/>
+      <w:bookmarkEnd w:id="39"/>
     </w:p>
     <w:tbl>
       <w:tblPr>
@@ -2926,7 +3105,7 @@
           <w:szCs w:val="32"/>
         </w:rPr>
       </w:pPr>
-      <w:bookmarkStart w:id="39" w:name="_Toc451593241"/>
+      <w:bookmarkStart w:id="40" w:name="_Toc451593241"/>
       <w:r>
         <w:br w:type="page"/>
       </w:r>
@@ -2939,7 +3118,7 @@
         <w:lastRenderedPageBreak/>
         <w:t>Kvalitetskrav</w:t>
       </w:r>
-      <w:bookmarkEnd w:id="39"/>
+      <w:bookmarkEnd w:id="40"/>
     </w:p>
     <w:p/>
     <w:p>
@@ -3027,6 +3206,7 @@
                 <w:id w:val="-1306006063"/>
                 <w:citation/>
               </w:sdtPr>
+              <w:sdtEndPr/>
               <w:sdtContent>
                 <w:r>
                   <w:fldChar w:fldCharType="begin"/>
@@ -3442,10 +3622,7 @@
         </w:tc>
       </w:tr>
     </w:tbl>
-    <w:p>
-      <w:bookmarkStart w:id="40" w:name="_GoBack"/>
-      <w:bookmarkEnd w:id="40"/>
-    </w:p>
+    <w:p/>
     <w:sectPr>
       <w:pgSz w:w="11906" w:h="16838"/>
       <w:pgMar w:top="1701" w:right="1134" w:bottom="1701" w:left="1134" w:header="708" w:footer="708" w:gutter="0"/>
@@ -4803,7 +4980,7 @@
 </file>
 
 <file path=customXml/itemProps1.xml><?xml version="1.0" encoding="utf-8"?>
-<ds:datastoreItem xmlns:ds="http://schemas.openxmlformats.org/officeDocument/2006/customXml" ds:itemID="{D17D8A06-C082-4283-B668-85BF33AD4070}">
+<ds:datastoreItem xmlns:ds="http://schemas.openxmlformats.org/officeDocument/2006/customXml" ds:itemID="{55657946-551C-4FAD-BCCD-0B1E012B3C2C}">
   <ds:schemaRefs>
     <ds:schemaRef ds:uri="http://schemas.openxmlformats.org/officeDocument/2006/bibliography"/>
   </ds:schemaRefs>

</xml_diff>

<commit_message>
Rettet så indholdfortegnelse og referencer er på dansk i Accepttest.docx og Brugermanual.docx
</commit_message>
<xml_diff>
--- a/Bilag/Accepttest.docx
+++ b/Bilag/Accepttest.docx
@@ -9,8 +9,6 @@
           <w:sz w:val="40"/>
         </w:rPr>
       </w:pPr>
-      <w:bookmarkStart w:id="0" w:name="_GoBack"/>
-      <w:bookmarkEnd w:id="0"/>
     </w:p>
     <w:p>
       <w:pPr>
@@ -22,7 +20,7 @@
       </w:r>
     </w:p>
     <w:p/>
-    <w:bookmarkStart w:id="1" w:name="_Toc451593218" w:displacedByCustomXml="next"/>
+    <w:bookmarkStart w:id="0" w:name="_Toc451593218" w:displacedByCustomXml="next"/>
     <w:sdt>
       <w:sdtPr>
         <w:rPr>
@@ -2345,36 +2343,20 @@
         <w:keepLines/>
         <w:spacing w:before="240" w:after="0" w:line="259" w:lineRule="auto"/>
       </w:pPr>
-      <w:bookmarkStart w:id="2" w:name="_Toc451975118"/>
+      <w:bookmarkStart w:id="1" w:name="_Toc451975118"/>
       <w:r>
         <w:lastRenderedPageBreak/>
         <w:t>Indledning</w:t>
       </w:r>
+      <w:bookmarkEnd w:id="0"/>
       <w:bookmarkEnd w:id="1"/>
-      <w:bookmarkEnd w:id="2"/>
     </w:p>
     <w:p>
       <w:r>
-        <w:t xml:space="preserve">Formålet med dette dokument er, at teste de opstillede funktionelle krav, samt kvalitetskrav, og dokumentere resultatet af testene. Det skal give et overblik over, hvilke krav der er implementerede og funktionelle i det endelige produkt. De funktionelle krav testes ved hjælp af de acceptkriterier, der blev opstillet i user </w:t>
-      </w:r>
-      <w:proofErr w:type="spellStart"/>
-      <w:r>
-        <w:t>storiesne</w:t>
-      </w:r>
-      <w:proofErr w:type="spellEnd"/>
-      <w:r>
-        <w:t xml:space="preserve">. </w:t>
-      </w:r>
-      <w:r>
-        <w:t xml:space="preserve">For at se de fulde user </w:t>
-      </w:r>
-      <w:proofErr w:type="spellStart"/>
-      <w:r>
-        <w:t>stories</w:t>
-      </w:r>
-      <w:proofErr w:type="spellEnd"/>
-      <w:r>
-        <w:t xml:space="preserve"> henvises til kravspecifikationen</w:t>
+        <w:t xml:space="preserve">Formålet med dette dokument er, at teste de opstillede funktionelle krav, samt kvalitetskrav, og dokumentere resultatet af testene. Det skal give et overblik over, hvilke krav der er implementerede og funktionelle i det endelige produkt. De funktionelle krav testes ved hjælp af de acceptkriterier, der blev opstillet i user storiesne. </w:t>
+      </w:r>
+      <w:r>
+        <w:t>For at se de fulde user stories henvises til kravspecifikationen</w:t>
       </w:r>
       <w:sdt>
         <w:sdtPr>
@@ -2420,13 +2402,13 @@
         <w:keepLines/>
         <w:spacing w:before="40" w:after="0" w:line="259" w:lineRule="auto"/>
       </w:pPr>
-      <w:bookmarkStart w:id="3" w:name="_Toc451593219"/>
-      <w:bookmarkStart w:id="4" w:name="_Toc451975119"/>
+      <w:bookmarkStart w:id="2" w:name="_Toc451593219"/>
+      <w:bookmarkStart w:id="3" w:name="_Toc451975119"/>
       <w:r>
         <w:t>Læsevejledning</w:t>
       </w:r>
+      <w:bookmarkEnd w:id="2"/>
       <w:bookmarkEnd w:id="3"/>
-      <w:bookmarkEnd w:id="4"/>
     </w:p>
     <w:p>
       <w:r>
@@ -2466,13 +2448,8 @@
         <w:t>t</w:t>
       </w:r>
       <w:r>
-        <w:t xml:space="preserve">en først af de opstillede user </w:t>
-      </w:r>
-      <w:proofErr w:type="spellStart"/>
-      <w:r>
-        <w:t>stories</w:t>
-      </w:r>
-      <w:proofErr w:type="spellEnd"/>
+        <w:t>en først af de opstillede user stories</w:t>
+      </w:r>
       <w:r>
         <w:t xml:space="preserve"> i afsnittet ”</w:t>
       </w:r>
@@ -2535,15 +2512,15 @@
         <w:keepLines/>
         <w:spacing w:before="240" w:after="0" w:line="259" w:lineRule="auto"/>
       </w:pPr>
-      <w:bookmarkStart w:id="5" w:name="_Toc451593220"/>
-      <w:bookmarkStart w:id="6" w:name="_Ref451971900"/>
-      <w:bookmarkStart w:id="7" w:name="_Toc451975120"/>
+      <w:bookmarkStart w:id="4" w:name="_Toc451593220"/>
+      <w:bookmarkStart w:id="5" w:name="_Ref451971900"/>
+      <w:bookmarkStart w:id="6" w:name="_Toc451975120"/>
       <w:r>
         <w:t>Systembeskrivelse</w:t>
       </w:r>
+      <w:bookmarkEnd w:id="4"/>
       <w:bookmarkEnd w:id="5"/>
       <w:bookmarkEnd w:id="6"/>
-      <w:bookmarkEnd w:id="7"/>
     </w:p>
     <w:p>
       <w:r>
@@ -2638,16 +2615,16 @@
       <w:pPr>
         <w:pStyle w:val="Heading1"/>
       </w:pPr>
-      <w:bookmarkStart w:id="8" w:name="_Ref451971951"/>
-      <w:bookmarkStart w:id="9" w:name="_Toc451975121"/>
-      <w:bookmarkStart w:id="10" w:name="_Toc443577276"/>
-      <w:bookmarkStart w:id="11" w:name="_Toc451593223"/>
+      <w:bookmarkStart w:id="7" w:name="_Ref451971951"/>
+      <w:bookmarkStart w:id="8" w:name="_Toc451975121"/>
+      <w:bookmarkStart w:id="9" w:name="_Toc443577276"/>
+      <w:bookmarkStart w:id="10" w:name="_Toc451593223"/>
       <w:r>
         <w:lastRenderedPageBreak/>
         <w:t>Accepttest af funktionelle krav</w:t>
       </w:r>
+      <w:bookmarkEnd w:id="7"/>
       <w:bookmarkEnd w:id="8"/>
-      <w:bookmarkEnd w:id="9"/>
     </w:p>
     <w:p>
       <w:pPr>
@@ -2656,7 +2633,7 @@
         <w:keepLines/>
         <w:spacing w:before="40" w:after="0" w:line="259" w:lineRule="auto"/>
       </w:pPr>
-      <w:bookmarkStart w:id="12" w:name="_Toc451975122"/>
+      <w:bookmarkStart w:id="11" w:name="_Toc451975122"/>
       <w:r>
         <w:t xml:space="preserve">US: 4.1 </w:t>
       </w:r>
@@ -2666,9 +2643,9 @@
       <w:r>
         <w:t>produkt til forretning</w:t>
       </w:r>
+      <w:bookmarkEnd w:id="9"/>
       <w:bookmarkEnd w:id="10"/>
       <w:bookmarkEnd w:id="11"/>
-      <w:bookmarkEnd w:id="12"/>
     </w:p>
     <w:tbl>
       <w:tblPr>
@@ -2828,9 +2805,9 @@
         <w:keepLines/>
         <w:spacing w:before="40" w:after="0" w:line="259" w:lineRule="auto"/>
       </w:pPr>
-      <w:bookmarkStart w:id="13" w:name="_Toc443577280"/>
-      <w:bookmarkStart w:id="14" w:name="_Toc451593224"/>
-      <w:bookmarkStart w:id="15" w:name="_Toc451975123"/>
+      <w:bookmarkStart w:id="12" w:name="_Toc443577280"/>
+      <w:bookmarkStart w:id="13" w:name="_Toc451593224"/>
+      <w:bookmarkStart w:id="14" w:name="_Toc451975123"/>
       <w:r>
         <w:t>US: 4.2 Finde</w:t>
       </w:r>
@@ -2852,9 +2829,9 @@
       <w:r>
         <w:t>Pristjek220</w:t>
       </w:r>
+      <w:bookmarkEnd w:id="12"/>
       <w:bookmarkEnd w:id="13"/>
       <w:bookmarkEnd w:id="14"/>
-      <w:bookmarkEnd w:id="15"/>
     </w:p>
     <w:tbl>
       <w:tblPr>
@@ -2939,15 +2916,7 @@
         <w:t xml:space="preserve"> et</w:t>
       </w:r>
       <w:r>
-        <w:t xml:space="preserve"> enkelt tilfælde i programmet, men er grundlæggende for mange af de senere implementerede user </w:t>
-      </w:r>
-      <w:proofErr w:type="spellStart"/>
-      <w:r>
-        <w:t>stories</w:t>
-      </w:r>
-      <w:proofErr w:type="spellEnd"/>
-      <w:r>
-        <w:t xml:space="preserve">. Den bruges for eksempelvis i US </w:t>
+        <w:t xml:space="preserve"> enkelt tilfælde i programmet, men er grundlæggende for mange af de senere implementerede user stories. Den bruges for eksempelvis i US </w:t>
       </w:r>
       <w:r>
         <w:t>4</w:t>
@@ -2964,18 +2933,18 @@
         <w:keepLines/>
         <w:spacing w:before="40" w:after="0" w:line="259" w:lineRule="auto"/>
       </w:pPr>
-      <w:bookmarkStart w:id="16" w:name="_Toc443577284"/>
-      <w:bookmarkStart w:id="17" w:name="_Toc451593225"/>
-      <w:bookmarkStart w:id="18" w:name="_Toc451975124"/>
+      <w:bookmarkStart w:id="15" w:name="_Toc443577284"/>
+      <w:bookmarkStart w:id="16" w:name="_Toc451593225"/>
+      <w:bookmarkStart w:id="17" w:name="_Toc451975124"/>
       <w:r>
         <w:t xml:space="preserve">US: 4.3 Indtast </w:t>
       </w:r>
+      <w:bookmarkEnd w:id="15"/>
+      <w:r>
+        <w:t>indkøbsliste</w:t>
+      </w:r>
       <w:bookmarkEnd w:id="16"/>
-      <w:r>
-        <w:t>indkøbsliste</w:t>
-      </w:r>
       <w:bookmarkEnd w:id="17"/>
-      <w:bookmarkEnd w:id="18"/>
     </w:p>
     <w:tbl>
       <w:tblPr>
@@ -3089,15 +3058,15 @@
         <w:keepLines/>
         <w:spacing w:before="40" w:after="0" w:line="259" w:lineRule="auto"/>
       </w:pPr>
-      <w:bookmarkStart w:id="19" w:name="_Toc443577286"/>
-      <w:bookmarkStart w:id="20" w:name="_Toc451593226"/>
-      <w:bookmarkStart w:id="21" w:name="_Toc451975125"/>
+      <w:bookmarkStart w:id="18" w:name="_Toc443577286"/>
+      <w:bookmarkStart w:id="19" w:name="_Toc451593226"/>
+      <w:bookmarkStart w:id="20" w:name="_Toc451975125"/>
       <w:r>
         <w:t>US: 4.4 Find ud af hvor produkterne fra indkøbslisten kan købes billigst</w:t>
       </w:r>
+      <w:bookmarkEnd w:id="18"/>
       <w:bookmarkEnd w:id="19"/>
       <w:bookmarkEnd w:id="20"/>
-      <w:bookmarkEnd w:id="21"/>
     </w:p>
     <w:tbl>
       <w:tblPr>
@@ -3271,9 +3240,9 @@
         <w:keepLines/>
         <w:spacing w:before="40" w:after="0" w:line="259" w:lineRule="auto"/>
       </w:pPr>
-      <w:bookmarkStart w:id="22" w:name="_Toc443577281"/>
-      <w:bookmarkStart w:id="23" w:name="_Toc451593227"/>
-      <w:bookmarkStart w:id="24" w:name="_Toc451975126"/>
+      <w:bookmarkStart w:id="21" w:name="_Toc443577281"/>
+      <w:bookmarkStart w:id="22" w:name="_Toc451593227"/>
+      <w:bookmarkStart w:id="23" w:name="_Toc451975126"/>
       <w:r>
         <w:lastRenderedPageBreak/>
         <w:t>US: 4.5 Finde</w:t>
@@ -3284,9 +3253,9 @@
       <w:r>
         <w:t>hvilke forretninger der har et produkt</w:t>
       </w:r>
+      <w:bookmarkEnd w:id="21"/>
       <w:bookmarkEnd w:id="22"/>
       <w:bookmarkEnd w:id="23"/>
-      <w:bookmarkEnd w:id="24"/>
     </w:p>
     <w:tbl>
       <w:tblPr>
@@ -3392,13 +3361,8 @@
               <w:t xml:space="preserve">det </w:t>
             </w:r>
             <w:r>
-              <w:t xml:space="preserve">bliver udskrevet på en label i </w:t>
-            </w:r>
-            <w:proofErr w:type="spellStart"/>
-            <w:r>
-              <w:t>GUI’en</w:t>
-            </w:r>
-            <w:proofErr w:type="spellEnd"/>
+              <w:t>bliver udskrevet på en label i GUI’en</w:t>
+            </w:r>
             <w:r>
               <w:t>.</w:t>
             </w:r>
@@ -3414,15 +3378,15 @@
         <w:keepLines/>
         <w:spacing w:before="40" w:after="0" w:line="259" w:lineRule="auto"/>
       </w:pPr>
-      <w:bookmarkStart w:id="25" w:name="_Toc443577287"/>
-      <w:bookmarkStart w:id="26" w:name="_Toc451593228"/>
-      <w:bookmarkStart w:id="27" w:name="_Toc451975127"/>
+      <w:bookmarkStart w:id="24" w:name="_Toc443577287"/>
+      <w:bookmarkStart w:id="25" w:name="_Toc451593228"/>
+      <w:bookmarkStart w:id="26" w:name="_Toc451975127"/>
       <w:r>
         <w:t>US: 4.6 Sammenligning af billigste indkøb og indkøb i én forretning</w:t>
       </w:r>
+      <w:bookmarkEnd w:id="24"/>
       <w:bookmarkEnd w:id="25"/>
       <w:bookmarkEnd w:id="26"/>
-      <w:bookmarkEnd w:id="27"/>
     </w:p>
     <w:tbl>
       <w:tblPr>
@@ -3522,13 +3486,8 @@
               <w:t xml:space="preserve">det </w:t>
             </w:r>
             <w:r>
-              <w:t xml:space="preserve">bliver udskrevet på en label i </w:t>
-            </w:r>
-            <w:proofErr w:type="spellStart"/>
-            <w:r>
-              <w:t>GUI’en</w:t>
-            </w:r>
-            <w:proofErr w:type="spellEnd"/>
+              <w:t>bliver udskrevet på en label i GUI’en</w:t>
+            </w:r>
             <w:r>
               <w:t>.</w:t>
             </w:r>
@@ -3579,13 +3538,8 @@
           </w:tcPr>
           <w:p>
             <w:r>
-              <w:t xml:space="preserve">Ok, det bliver udskrevet på en label i </w:t>
-            </w:r>
-            <w:proofErr w:type="spellStart"/>
-            <w:r>
-              <w:t>GUI’en</w:t>
-            </w:r>
-            <w:proofErr w:type="spellEnd"/>
+              <w:t>Ok, det bliver udskrevet på en label i GUI’en</w:t>
+            </w:r>
             <w:r>
               <w:t>.</w:t>
             </w:r>
@@ -3601,9 +3555,9 @@
         <w:keepLines/>
         <w:spacing w:before="40" w:after="0" w:line="259" w:lineRule="auto"/>
       </w:pPr>
-      <w:bookmarkStart w:id="28" w:name="_Toc443577275"/>
-      <w:bookmarkStart w:id="29" w:name="_Toc451593229"/>
-      <w:bookmarkStart w:id="30" w:name="_Toc451975128"/>
+      <w:bookmarkStart w:id="27" w:name="_Toc443577275"/>
+      <w:bookmarkStart w:id="28" w:name="_Toc451593229"/>
+      <w:bookmarkStart w:id="29" w:name="_Toc451975128"/>
       <w:r>
         <w:t xml:space="preserve">US: 4.7 </w:t>
       </w:r>
@@ -3619,9 +3573,9 @@
       <w:r>
         <w:t>Pristjek220</w:t>
       </w:r>
+      <w:bookmarkEnd w:id="27"/>
       <w:bookmarkEnd w:id="28"/>
       <w:bookmarkEnd w:id="29"/>
-      <w:bookmarkEnd w:id="30"/>
     </w:p>
     <w:tbl>
       <w:tblPr>
@@ -3732,15 +3686,15 @@
         <w:keepLines/>
         <w:spacing w:before="40" w:after="0" w:line="259" w:lineRule="auto"/>
       </w:pPr>
-      <w:bookmarkStart w:id="31" w:name="_Toc443577293"/>
-      <w:bookmarkStart w:id="32" w:name="_Toc451593230"/>
-      <w:bookmarkStart w:id="33" w:name="_Toc451975129"/>
+      <w:bookmarkStart w:id="30" w:name="_Toc443577293"/>
+      <w:bookmarkStart w:id="31" w:name="_Toc451593230"/>
+      <w:bookmarkStart w:id="32" w:name="_Toc451975129"/>
       <w:r>
         <w:t>US: 4.8 Autofuldførelse</w:t>
       </w:r>
+      <w:bookmarkEnd w:id="30"/>
       <w:bookmarkEnd w:id="31"/>
       <w:bookmarkEnd w:id="32"/>
-      <w:bookmarkEnd w:id="33"/>
     </w:p>
     <w:tbl>
       <w:tblPr>
@@ -3882,8 +3836,8 @@
           <w:szCs w:val="28"/>
         </w:rPr>
       </w:pPr>
-      <w:bookmarkStart w:id="34" w:name="_Toc443577289"/>
-      <w:bookmarkStart w:id="35" w:name="_Toc451593231"/>
+      <w:bookmarkStart w:id="33" w:name="_Toc443577289"/>
+      <w:bookmarkStart w:id="34" w:name="_Toc451593231"/>
       <w:r>
         <w:br w:type="page"/>
       </w:r>
@@ -3895,13 +3849,125 @@
         <w:keepLines/>
         <w:spacing w:before="40" w:after="0" w:line="259" w:lineRule="auto"/>
       </w:pPr>
-      <w:bookmarkStart w:id="36" w:name="_Toc451975130"/>
+      <w:bookmarkStart w:id="35" w:name="_Toc451975130"/>
       <w:r>
         <w:lastRenderedPageBreak/>
         <w:t>US: 4.9 Send indkøbsliste på mail</w:t>
       </w:r>
+      <w:bookmarkEnd w:id="33"/>
       <w:bookmarkEnd w:id="34"/>
       <w:bookmarkEnd w:id="35"/>
+    </w:p>
+    <w:tbl>
+      <w:tblPr>
+        <w:tblStyle w:val="TableGrid"/>
+        <w:tblW w:w="0" w:type="auto"/>
+        <w:tblLook w:val="04A0" w:firstRow="1" w:lastRow="0" w:firstColumn="1" w:lastColumn="0" w:noHBand="0" w:noVBand="1"/>
+      </w:tblPr>
+      <w:tblGrid>
+        <w:gridCol w:w="6374"/>
+        <w:gridCol w:w="3254"/>
+      </w:tblGrid>
+      <w:tr>
+        <w:tc>
+          <w:tcPr>
+            <w:tcW w:w="6374" w:type="dxa"/>
+          </w:tcPr>
+          <w:p>
+            <w:pPr>
+              <w:rPr>
+                <w:b/>
+              </w:rPr>
+            </w:pPr>
+            <w:r>
+              <w:rPr>
+                <w:b/>
+              </w:rPr>
+              <w:t>Acceptkriterie</w:t>
+            </w:r>
+          </w:p>
+        </w:tc>
+        <w:tc>
+          <w:tcPr>
+            <w:tcW w:w="3254" w:type="dxa"/>
+          </w:tcPr>
+          <w:p>
+            <w:pPr>
+              <w:rPr>
+                <w:b/>
+              </w:rPr>
+            </w:pPr>
+            <w:r>
+              <w:rPr>
+                <w:b/>
+              </w:rPr>
+              <w:t>Godkendt/kommentar</w:t>
+            </w:r>
+          </w:p>
+        </w:tc>
+      </w:tr>
+      <w:tr>
+        <w:tc>
+          <w:tcPr>
+            <w:tcW w:w="6374" w:type="dxa"/>
+          </w:tcPr>
+          <w:p>
+            <w:r>
+              <w:t>Forbrugeren modtager indkøbslisten/forslaget til indkøbssteder på sin mail, hvis mailen er indtastet rigtigt.</w:t>
+            </w:r>
+          </w:p>
+          <w:p/>
+        </w:tc>
+        <w:tc>
+          <w:tcPr>
+            <w:tcW w:w="3254" w:type="dxa"/>
+          </w:tcPr>
+          <w:p>
+            <w:r>
+              <w:t>Ok</w:t>
+            </w:r>
+            <w:r>
+              <w:t>.</w:t>
+            </w:r>
+          </w:p>
+        </w:tc>
+      </w:tr>
+      <w:tr>
+        <w:tc>
+          <w:tcPr>
+            <w:tcW w:w="6374" w:type="dxa"/>
+          </w:tcPr>
+          <w:p>
+            <w:r>
+              <w:t>Mailen er stillet ordentligt op, så den er let at læse.</w:t>
+            </w:r>
+          </w:p>
+          <w:p/>
+        </w:tc>
+        <w:tc>
+          <w:tcPr>
+            <w:tcW w:w="3254" w:type="dxa"/>
+          </w:tcPr>
+          <w:p>
+            <w:r>
+              <w:t xml:space="preserve">Ok, er blevet bekræftet gennem brugertest, hvor flere kommenterede på den letlæselige opstilling. </w:t>
+            </w:r>
+          </w:p>
+        </w:tc>
+      </w:tr>
+    </w:tbl>
+    <w:p/>
+    <w:p>
+      <w:pPr>
+        <w:pStyle w:val="Heading2"/>
+        <w:keepNext/>
+        <w:keepLines/>
+        <w:spacing w:before="40" w:after="0" w:line="259" w:lineRule="auto"/>
+      </w:pPr>
+      <w:bookmarkStart w:id="36" w:name="_Toc451975131"/>
+      <w:r>
+        <w:t>US: 4.10 Ændre prisen på et produkt i en forretning</w:t>
+      </w:r>
       <w:bookmarkEnd w:id="36"/>
     </w:p>
     <w:tbl>
@@ -3959,7 +4025,7 @@
           </w:tcPr>
           <w:p>
             <w:r>
-              <w:t>Forbrugeren modtager indkøbslisten/forslaget til indkøbssteder på sin mail, hvis mailen er indtastet rigtigt.</w:t>
+              <w:t>Informationerne om produktets nye pris gemmes i Pristjek220.</w:t>
             </w:r>
           </w:p>
           <w:p/>
@@ -3985,7 +4051,7 @@
           </w:tcPr>
           <w:p>
             <w:r>
-              <w:t>Mailen er stillet ordentligt op, så den er let at læse.</w:t>
+              <w:t>Hvis produktet ikke findes, vil forretningsmanageren blive gjort opmærksom på det.</w:t>
             </w:r>
           </w:p>
           <w:p/>
@@ -3996,12 +4062,39 @@
           </w:tcPr>
           <w:p>
             <w:r>
-              <w:t xml:space="preserve">Ok, er blevet bekræftet gennem brugertest, hvor flere kommenterede på den letlæselige opstilling. </w:t>
+              <w:t>Ok, det bliver udskrevet på en label i GUI’en</w:t>
+            </w:r>
+            <w:r>
+              <w:t>.</w:t>
+            </w:r>
+          </w:p>
+        </w:tc>
+      </w:tr>
+      <w:tr>
+        <w:tc>
+          <w:tcPr>
+            <w:tcW w:w="6374" w:type="dxa"/>
+          </w:tcPr>
+          <w:p>
+            <w:r>
+              <w:t>Forretningsmanageren vil blive bedt om at godkende, at prisen ændres.</w:t>
+            </w:r>
+          </w:p>
+          <w:p/>
+        </w:tc>
+        <w:tc>
+          <w:tcPr>
+            <w:tcW w:w="3254" w:type="dxa"/>
+          </w:tcPr>
+          <w:p>
+            <w:r>
+              <w:t>Ok, der kommer en pop-up, hvor der skal godkendes.</w:t>
             </w:r>
           </w:p>
         </w:tc>
       </w:tr>
     </w:tbl>
+    <w:p/>
     <w:p/>
     <w:p>
       <w:pPr>
@@ -4010,11 +4103,15 @@
         <w:keepLines/>
         <w:spacing w:before="40" w:after="0" w:line="259" w:lineRule="auto"/>
       </w:pPr>
-      <w:bookmarkStart w:id="37" w:name="_Toc451975131"/>
-      <w:r>
-        <w:t>US: 4.10 Ændre prisen på et produkt i en forretning</w:t>
+      <w:bookmarkStart w:id="37" w:name="_Toc443577279"/>
+      <w:bookmarkStart w:id="38" w:name="_Toc451593232"/>
+      <w:bookmarkStart w:id="39" w:name="_Toc451975132"/>
+      <w:r>
+        <w:t>US: 4.11 Fjern et produkt fra en bestemt forretning</w:t>
       </w:r>
       <w:bookmarkEnd w:id="37"/>
+      <w:bookmarkEnd w:id="38"/>
+      <w:bookmarkEnd w:id="39"/>
     </w:p>
     <w:tbl>
       <w:tblPr>
@@ -4071,7 +4168,7 @@
           </w:tcPr>
           <w:p>
             <w:r>
-              <w:t>Informationerne om produktets nye pris gemmes i Pristjek220.</w:t>
+              <w:t>Relationer mellem produktet og forretningen fjernes fra Pristjek220.</w:t>
             </w:r>
           </w:p>
           <w:p/>
@@ -4097,38 +4194,7 @@
           </w:tcPr>
           <w:p>
             <w:r>
-              <w:t>Hvis produktet ikke findes, vil forretningsmanageren blive gjort opmærksom på det.</w:t>
-            </w:r>
-          </w:p>
-          <w:p/>
-        </w:tc>
-        <w:tc>
-          <w:tcPr>
-            <w:tcW w:w="3254" w:type="dxa"/>
-          </w:tcPr>
-          <w:p>
-            <w:r>
-              <w:t xml:space="preserve">Ok, det bliver udskrevet på en label i </w:t>
-            </w:r>
-            <w:proofErr w:type="spellStart"/>
-            <w:r>
-              <w:t>GUI’en</w:t>
-            </w:r>
-            <w:proofErr w:type="spellEnd"/>
-            <w:r>
-              <w:t>.</w:t>
-            </w:r>
-          </w:p>
-        </w:tc>
-      </w:tr>
-      <w:tr>
-        <w:tc>
-          <w:tcPr>
-            <w:tcW w:w="6374" w:type="dxa"/>
-          </w:tcPr>
-          <w:p>
-            <w:r>
-              <w:t>Forretningsmanageren vil blive bedt om at godkende, at prisen ændres.</w:t>
+              <w:t>Forretningsmanageren vil blive bedt om at godkende, at produktet fjernes fra forretningen.</w:t>
             </w:r>
           </w:p>
           <w:p/>
@@ -4145,7 +4211,6 @@
         </w:tc>
       </w:tr>
     </w:tbl>
-    <w:p/>
     <w:p/>
     <w:p>
       <w:pPr>
@@ -4154,15 +4219,27 @@
         <w:keepLines/>
         <w:spacing w:before="40" w:after="0" w:line="259" w:lineRule="auto"/>
       </w:pPr>
-      <w:bookmarkStart w:id="38" w:name="_Toc443577279"/>
-      <w:bookmarkStart w:id="39" w:name="_Toc451593232"/>
-      <w:bookmarkStart w:id="40" w:name="_Toc451975132"/>
-      <w:r>
-        <w:t>US: 4.11 Fjern et produkt fra en bestemt forretning</w:t>
-      </w:r>
-      <w:bookmarkEnd w:id="38"/>
-      <w:bookmarkEnd w:id="39"/>
+      <w:bookmarkStart w:id="40" w:name="_Toc443577277"/>
+      <w:bookmarkStart w:id="41" w:name="_Toc451593233"/>
+      <w:bookmarkStart w:id="42" w:name="_Toc451975133"/>
+      <w:r>
+        <w:t>US: 4.12 Fjern et produkt</w:t>
+      </w:r>
+      <w:r>
+        <w:t xml:space="preserve"> </w:t>
+      </w:r>
+      <w:r>
+        <w:t>fra</w:t>
+      </w:r>
+      <w:r>
+        <w:t xml:space="preserve"> </w:t>
+      </w:r>
+      <w:r>
+        <w:t>Pristjek220</w:t>
+      </w:r>
       <w:bookmarkEnd w:id="40"/>
+      <w:bookmarkEnd w:id="41"/>
+      <w:bookmarkEnd w:id="42"/>
     </w:p>
     <w:tbl>
       <w:tblPr>
@@ -4219,7 +4296,7 @@
           </w:tcPr>
           <w:p>
             <w:r>
-              <w:t>Relationer mellem produktet og forretningen fjernes fra Pristjek220.</w:t>
+              <w:t>Produktet fjernes fra Pristjek220, sammen med alle relationer produktet har til forretninger.</w:t>
             </w:r>
           </w:p>
           <w:p/>
@@ -4245,7 +4322,7 @@
           </w:tcPr>
           <w:p>
             <w:r>
-              <w:t>Forretningsmanageren vil blive bedt om at godkende, at produktet fjernes fra forretningen.</w:t>
+              <w:t>Hvis produktet ikke allerede findes i Pristjek220, bliver administratoren informeret om dette, efter indtastning af produktets navn.</w:t>
             </w:r>
           </w:p>
           <w:p/>
@@ -4256,12 +4333,83 @@
           </w:tcPr>
           <w:p>
             <w:r>
-              <w:t>Ok, der kommer en pop-up, hvor der skal godkendes.</w:t>
+              <w:t>Ikke implementeret</w:t>
+            </w:r>
+            <w:r>
+              <w:t>.</w:t>
+            </w:r>
+          </w:p>
+        </w:tc>
+      </w:tr>
+      <w:tr>
+        <w:tc>
+          <w:tcPr>
+            <w:tcW w:w="6374" w:type="dxa"/>
+          </w:tcPr>
+          <w:p>
+            <w:r>
+              <w:t>Administratoren vil blive bedt om at godkende, at produktet bliver fjernet fra Pristjek220.</w:t>
+            </w:r>
+          </w:p>
+          <w:p/>
+        </w:tc>
+        <w:tc>
+          <w:tcPr>
+            <w:tcW w:w="3254" w:type="dxa"/>
+          </w:tcPr>
+          <w:p>
+            <w:r>
+              <w:t>Ikke implementeret</w:t>
+            </w:r>
+            <w:r>
+              <w:t>.</w:t>
             </w:r>
           </w:p>
         </w:tc>
       </w:tr>
     </w:tbl>
+    <w:p>
+      <w:r>
+        <w:t>Denne user story er implementeret således</w:t>
+      </w:r>
+      <w:r>
+        <w:t>,</w:t>
+      </w:r>
+      <w:r>
+        <w:t xml:space="preserve"> at hvis et produkt ikke har nogen relationer til en forretning</w:t>
+      </w:r>
+      <w:r>
+        <w:t>,</w:t>
+      </w:r>
+      <w:r>
+        <w:t xml:space="preserve"> vil </w:t>
+      </w:r>
+      <w:r>
+        <w:t xml:space="preserve">det </w:t>
+      </w:r>
+      <w:r>
+        <w:t>automatisk blive fjernet. Vinduet</w:t>
+      </w:r>
+      <w:r>
+        <w:t>,</w:t>
+      </w:r>
+      <w:r>
+        <w:t xml:space="preserve"> som administratoren skal bruge til at fjerne et produkt</w:t>
+      </w:r>
+      <w:r>
+        <w:t>,</w:t>
+      </w:r>
+      <w:r>
+        <w:t xml:space="preserve"> er oprettet, hvis administratoren ønsker funktionaliteten implementeret i fremtiden</w:t>
+      </w:r>
+      <w:r>
+        <w:t>, så han også selv kan fjerne produkter</w:t>
+      </w:r>
+      <w:r>
+        <w:t>.</w:t>
+      </w:r>
+    </w:p>
+    <w:p/>
     <w:p/>
     <w:p>
       <w:pPr>
@@ -4270,16 +4418,23 @@
         <w:keepLines/>
         <w:spacing w:before="40" w:after="0" w:line="259" w:lineRule="auto"/>
       </w:pPr>
-      <w:bookmarkStart w:id="41" w:name="_Toc443577277"/>
-      <w:bookmarkStart w:id="42" w:name="_Toc451593233"/>
-      <w:bookmarkStart w:id="43" w:name="_Toc451975133"/>
-      <w:r>
-        <w:t>US: 4.12 Fjern et produkt</w:t>
+      <w:bookmarkStart w:id="43" w:name="_Toc443577278"/>
+      <w:bookmarkStart w:id="44" w:name="_Toc451593234"/>
+      <w:bookmarkStart w:id="45" w:name="_Toc451975134"/>
+      <w:r>
+        <w:lastRenderedPageBreak/>
+        <w:t>US: 4.13 Fjern</w:t>
       </w:r>
       <w:r>
         <w:t xml:space="preserve"> </w:t>
       </w:r>
       <w:r>
+        <w:t>en forretning</w:t>
+      </w:r>
+      <w:r>
+        <w:t xml:space="preserve"> </w:t>
+      </w:r>
+      <w:r>
         <w:t>fra</w:t>
       </w:r>
       <w:r>
@@ -4288,9 +4443,9 @@
       <w:r>
         <w:t>Pristjek220</w:t>
       </w:r>
-      <w:bookmarkEnd w:id="41"/>
-      <w:bookmarkEnd w:id="42"/>
       <w:bookmarkEnd w:id="43"/>
+      <w:bookmarkEnd w:id="44"/>
+      <w:bookmarkEnd w:id="45"/>
     </w:p>
     <w:tbl>
       <w:tblPr>
@@ -4347,7 +4502,7 @@
           </w:tcPr>
           <w:p>
             <w:r>
-              <w:t>Produktet fjernes fra Pristjek220, sammen med alle relationer produktet har til forretninger.</w:t>
+              <w:t>Forretningen fjernes fra Pristjek220, sammen med alle relationer den har til produkter.</w:t>
             </w:r>
           </w:p>
           <w:p/>
@@ -4373,7 +4528,7 @@
           </w:tcPr>
           <w:p>
             <w:r>
-              <w:t>Hvis produktet ikke allerede findes i Pristjek220, bliver administratoren informeret om dette, efter indtastning af produktets navn.</w:t>
+              <w:t>Hvis forretningen ikke allerede findes i Pristjek220, bliver administratoren informeret om dette, efter indtastning af produktets navn.</w:t>
             </w:r>
           </w:p>
           <w:p/>
@@ -4384,7 +4539,13 @@
           </w:tcPr>
           <w:p>
             <w:r>
-              <w:t>Ikke implementeret</w:t>
+              <w:t xml:space="preserve">Ok, </w:t>
+            </w:r>
+            <w:r>
+              <w:t xml:space="preserve">det </w:t>
+            </w:r>
+            <w:r>
+              <w:t>bliver udskrevet på en label i GUI’en</w:t>
             </w:r>
             <w:r>
               <w:t>.</w:t>
@@ -4399,7 +4560,7 @@
           </w:tcPr>
           <w:p>
             <w:r>
-              <w:t>Administratoren vil blive bedt om at godkende, at produktet bliver fjernet fra Pristjek220.</w:t>
+              <w:t>Administratoren vil blive bedt om at godkende, at forretningen bliver fjernet fra Pristjek220.</w:t>
             </w:r>
           </w:p>
           <w:p/>
@@ -4410,57 +4571,12 @@
           </w:tcPr>
           <w:p>
             <w:r>
-              <w:t>Ikke implementeret</w:t>
-            </w:r>
-            <w:r>
-              <w:t>.</w:t>
+              <w:t>Ok, der kommer en pop-up, hvor der skal godkendes.</w:t>
             </w:r>
           </w:p>
         </w:tc>
       </w:tr>
     </w:tbl>
-    <w:p>
-      <w:r>
-        <w:t>Denne user story er implementeret således</w:t>
-      </w:r>
-      <w:r>
-        <w:t>,</w:t>
-      </w:r>
-      <w:r>
-        <w:t xml:space="preserve"> at hvis et produkt ikke har nogen relationer til en forretning</w:t>
-      </w:r>
-      <w:r>
-        <w:t>,</w:t>
-      </w:r>
-      <w:r>
-        <w:t xml:space="preserve"> vil </w:t>
-      </w:r>
-      <w:r>
-        <w:t xml:space="preserve">det </w:t>
-      </w:r>
-      <w:r>
-        <w:t>automatisk blive fjernet. Vinduet</w:t>
-      </w:r>
-      <w:r>
-        <w:t>,</w:t>
-      </w:r>
-      <w:r>
-        <w:t xml:space="preserve"> som administratoren skal bruge til at fjerne et produkt</w:t>
-      </w:r>
-      <w:r>
-        <w:t>,</w:t>
-      </w:r>
-      <w:r>
-        <w:t xml:space="preserve"> er oprettet, hvis administratoren ønsker funktionaliteten implementeret i fremtiden</w:t>
-      </w:r>
-      <w:r>
-        <w:t>, så han også selv kan fjerne produkter</w:t>
-      </w:r>
-      <w:r>
-        <w:t>.</w:t>
-      </w:r>
-    </w:p>
-    <w:p/>
     <w:p/>
     <w:p>
       <w:pPr>
@@ -4469,34 +4585,15 @@
         <w:keepLines/>
         <w:spacing w:before="40" w:after="0" w:line="259" w:lineRule="auto"/>
       </w:pPr>
-      <w:bookmarkStart w:id="44" w:name="_Toc443577278"/>
-      <w:bookmarkStart w:id="45" w:name="_Toc451593234"/>
-      <w:bookmarkStart w:id="46" w:name="_Toc451975134"/>
-      <w:r>
-        <w:lastRenderedPageBreak/>
-        <w:t>US: 4.13 Fjern</w:t>
-      </w:r>
-      <w:r>
-        <w:t xml:space="preserve"> </w:t>
-      </w:r>
-      <w:r>
-        <w:t>en forretning</w:t>
-      </w:r>
-      <w:r>
-        <w:t xml:space="preserve"> </w:t>
-      </w:r>
-      <w:r>
-        <w:t>fra</w:t>
-      </w:r>
-      <w:r>
-        <w:t xml:space="preserve"> </w:t>
-      </w:r>
-      <w:r>
-        <w:t>Pristjek220</w:t>
-      </w:r>
-      <w:bookmarkEnd w:id="44"/>
-      <w:bookmarkEnd w:id="45"/>
+      <w:bookmarkStart w:id="46" w:name="_Toc443577288"/>
+      <w:bookmarkStart w:id="47" w:name="_Toc451593237"/>
+      <w:bookmarkStart w:id="48" w:name="_Toc451975135"/>
+      <w:r>
+        <w:t>US: 4.14 Juster hvor produkt skal købes efter Pristjek220 er kommet med et forslag</w:t>
+      </w:r>
       <w:bookmarkEnd w:id="46"/>
+      <w:bookmarkEnd w:id="47"/>
+      <w:bookmarkEnd w:id="48"/>
     </w:p>
     <w:tbl>
       <w:tblPr>
@@ -4553,7 +4650,7 @@
           </w:tcPr>
           <w:p>
             <w:r>
-              <w:t>Forretningen fjernes fra Pristjek220, sammen med alle relationer den har til produkter.</w:t>
+              <w:t>Forbrugeren kan ændre produktet fra én forretning til en anden, fra en drop-downmenu.</w:t>
             </w:r>
           </w:p>
           <w:p/>
@@ -4579,7 +4676,7 @@
           </w:tcPr>
           <w:p>
             <w:r>
-              <w:t>Hvis forretningen ikke allerede findes i Pristjek220, bliver administratoren informeret om dette, efter indtastning af produktets navn.</w:t>
+              <w:t>Når forbrugeren flytter produkter fra én forretning til en anden, opdaterer saldoen sig efter de nye priser.</w:t>
             </w:r>
           </w:p>
           <w:p/>
@@ -4590,19 +4687,8 @@
           </w:tcPr>
           <w:p>
             <w:r>
-              <w:t xml:space="preserve">Ok, </w:t>
-            </w:r>
-            <w:r>
-              <w:t xml:space="preserve">det </w:t>
-            </w:r>
-            <w:r>
-              <w:t xml:space="preserve">bliver udskrevet på en label i </w:t>
-            </w:r>
-            <w:proofErr w:type="spellStart"/>
-            <w:r>
-              <w:t>GUI’en</w:t>
-            </w:r>
-            <w:proofErr w:type="spellEnd"/>
+              <w:t>Ok</w:t>
+            </w:r>
             <w:r>
               <w:t>.</w:t>
             </w:r>
@@ -4616,7 +4702,7 @@
           </w:tcPr>
           <w:p>
             <w:r>
-              <w:t>Administratoren vil blive bedt om at godkende, at forretningen bliver fjernet fra Pristjek220.</w:t>
+              <w:t>Hvis ikke produktet føres af forretningen, skal forbrugeren gøres opmærksom på dette.</w:t>
             </w:r>
           </w:p>
           <w:p/>
@@ -4627,7 +4713,16 @@
           </w:tcPr>
           <w:p>
             <w:r>
-              <w:t>Ok, der kommer en pop-up, hvor der skal godkendes.</w:t>
+              <w:t xml:space="preserve">Ok, </w:t>
+            </w:r>
+            <w:r>
+              <w:t xml:space="preserve">det </w:t>
+            </w:r>
+            <w:r>
+              <w:t>bliver udskrevet på en label i GUI’en</w:t>
+            </w:r>
+            <w:r>
+              <w:t>.</w:t>
             </w:r>
           </w:p>
         </w:tc>
@@ -4641,15 +4736,18 @@
         <w:keepLines/>
         <w:spacing w:before="40" w:after="0" w:line="259" w:lineRule="auto"/>
       </w:pPr>
-      <w:bookmarkStart w:id="47" w:name="_Toc443577288"/>
-      <w:bookmarkStart w:id="48" w:name="_Toc451593237"/>
-      <w:bookmarkStart w:id="49" w:name="_Toc451975135"/>
-      <w:r>
-        <w:t>US: 4.14 Juster hvor produkt skal købes efter Pristjek220 er kommet med et forslag</w:t>
-      </w:r>
-      <w:bookmarkEnd w:id="47"/>
-      <w:bookmarkEnd w:id="48"/>
+      <w:bookmarkStart w:id="49" w:name="_Toc443577285"/>
+      <w:bookmarkStart w:id="50" w:name="_Toc451593236"/>
+      <w:bookmarkStart w:id="51" w:name="_Toc451975136"/>
+      <w:r>
+        <w:t xml:space="preserve">US: 4.15 Indstillinger for </w:t>
+      </w:r>
       <w:bookmarkEnd w:id="49"/>
+      <w:r>
+        <w:t>indkøbsliste</w:t>
+      </w:r>
+      <w:bookmarkEnd w:id="50"/>
+      <w:bookmarkEnd w:id="51"/>
     </w:p>
     <w:tbl>
       <w:tblPr>
@@ -4706,7 +4804,7 @@
           </w:tcPr>
           <w:p>
             <w:r>
-              <w:t>Forbrugeren kan ændre produktet fra én forretning til en anden, fra en drop-downmenu.</w:t>
+              <w:t>Når der indstilles, hvilke forretninger der må søges i, skal Pristjek220 kun søge i dem.</w:t>
             </w:r>
           </w:p>
           <w:p/>
@@ -4720,7 +4818,13 @@
               <w:t>Ok</w:t>
             </w:r>
             <w:r>
-              <w:t>.</w:t>
+              <w:t>, der er en afkrydsningsliste under indkøbslisten, hvor der kan vælges</w:t>
+            </w:r>
+            <w:r>
+              <w:t>,</w:t>
+            </w:r>
+            <w:r>
+              <w:t xml:space="preserve"> hvilke butikker der ønskes at handle i.</w:t>
             </w:r>
           </w:p>
         </w:tc>
@@ -4732,7 +4836,7 @@
           </w:tcPr>
           <w:p>
             <w:r>
-              <w:t>Når forbrugeren flytter produkter fra én forretning til en anden, opdaterer saldoen sig efter de nye priser.</w:t>
+              <w:t>Når der indstilles en afstand, må der kun søges i de forretninger, der ligger inden for denne grænse.</w:t>
             </w:r>
           </w:p>
           <w:p/>
@@ -4743,7 +4847,7 @@
           </w:tcPr>
           <w:p>
             <w:r>
-              <w:t>Ok</w:t>
+              <w:t>Ikke implementeret</w:t>
             </w:r>
             <w:r>
               <w:t>.</w:t>
@@ -4758,7 +4862,7 @@
           </w:tcPr>
           <w:p>
             <w:r>
-              <w:t>Hvis ikke produktet føres af forretningen, skal forbrugeren gøres opmærksom på dette.</w:t>
+              <w:t>Når der indstilles et antal forretninger, må den genererede indkøbsliste max indeholde det antal forretninger.</w:t>
             </w:r>
           </w:p>
           <w:p/>
@@ -4769,19 +4873,8 @@
           </w:tcPr>
           <w:p>
             <w:r>
-              <w:t xml:space="preserve">Ok, </w:t>
-            </w:r>
-            <w:r>
-              <w:t xml:space="preserve">det </w:t>
-            </w:r>
-            <w:r>
-              <w:t xml:space="preserve">bliver udskrevet på en label i </w:t>
-            </w:r>
-            <w:proofErr w:type="spellStart"/>
-            <w:r>
-              <w:t>GUI’en</w:t>
-            </w:r>
-            <w:proofErr w:type="spellEnd"/>
+              <w:t>Ikke implementeret</w:t>
+            </w:r>
             <w:r>
               <w:t>.</w:t>
             </w:r>
@@ -4789,6 +4882,11 @@
         </w:tc>
       </w:tr>
     </w:tbl>
+    <w:p>
+      <w:r>
+        <w:t>Denne user story er kun delvist implementeret, pga. prioritering af hvad der gav mest værdi for forbrugeren.</w:t>
+      </w:r>
+    </w:p>
     <w:p/>
     <w:p>
       <w:pPr>
@@ -4797,18 +4895,15 @@
         <w:keepLines/>
         <w:spacing w:before="40" w:after="0" w:line="259" w:lineRule="auto"/>
       </w:pPr>
-      <w:bookmarkStart w:id="50" w:name="_Toc443577285"/>
-      <w:bookmarkStart w:id="51" w:name="_Toc451593236"/>
-      <w:bookmarkStart w:id="52" w:name="_Toc451975136"/>
-      <w:r>
-        <w:t xml:space="preserve">US: 4.15 Indstillinger for </w:t>
-      </w:r>
-      <w:bookmarkEnd w:id="50"/>
-      <w:r>
-        <w:t>indkøbsliste</w:t>
-      </w:r>
-      <w:bookmarkEnd w:id="51"/>
+      <w:bookmarkStart w:id="52" w:name="_Toc443577294"/>
+      <w:bookmarkStart w:id="53" w:name="_Toc451593240"/>
+      <w:bookmarkStart w:id="54" w:name="_Toc451975137"/>
+      <w:r>
+        <w:t>US: 4.16 Bekræftelse af oprettelse/sletning af produkt</w:t>
+      </w:r>
       <w:bookmarkEnd w:id="52"/>
+      <w:bookmarkEnd w:id="53"/>
+      <w:bookmarkEnd w:id="54"/>
     </w:p>
     <w:tbl>
       <w:tblPr>
@@ -4865,7 +4960,13 @@
           </w:tcPr>
           <w:p>
             <w:r>
-              <w:t>Når der indstilles, hvilke forretninger der må søges i, skal Pristjek220 kun søge i dem.</w:t>
+              <w:t>Forretningsmanageren</w:t>
+            </w:r>
+            <w:r>
+              <w:t xml:space="preserve"> </w:t>
+            </w:r>
+            <w:r>
+              <w:t>vil blive bedt om at bekræfte, hver gang han opretter/sletter et produkt.</w:t>
             </w:r>
           </w:p>
           <w:p/>
@@ -4876,78 +4977,14 @@
           </w:tcPr>
           <w:p>
             <w:r>
-              <w:t>Ok</w:t>
-            </w:r>
-            <w:r>
-              <w:t>, der er en afkrydsningsliste under indkøbslisten, hvor der kan vælges</w:t>
-            </w:r>
-            <w:r>
-              <w:t>,</w:t>
-            </w:r>
-            <w:r>
-              <w:t xml:space="preserve"> hvilke butikker der ønskes at handle i.</w:t>
-            </w:r>
-          </w:p>
-        </w:tc>
-      </w:tr>
-      <w:tr>
-        <w:tc>
-          <w:tcPr>
-            <w:tcW w:w="6374" w:type="dxa"/>
-          </w:tcPr>
-          <w:p>
-            <w:r>
-              <w:t>Når der indstilles en afstand, må der kun søges i de forretninger, der ligger inden for denne grænse.</w:t>
-            </w:r>
-          </w:p>
-          <w:p/>
-        </w:tc>
-        <w:tc>
-          <w:tcPr>
-            <w:tcW w:w="3254" w:type="dxa"/>
-          </w:tcPr>
-          <w:p>
-            <w:r>
-              <w:t>Ikke implementeret</w:t>
-            </w:r>
-            <w:r>
-              <w:t>.</w:t>
-            </w:r>
-          </w:p>
-        </w:tc>
-      </w:tr>
-      <w:tr>
-        <w:tc>
-          <w:tcPr>
-            <w:tcW w:w="6374" w:type="dxa"/>
-          </w:tcPr>
-          <w:p>
-            <w:r>
-              <w:t>Når der indstilles et antal forretninger, må den genererede indkøbsliste max indeholde det antal forretninger.</w:t>
-            </w:r>
-          </w:p>
-          <w:p/>
-        </w:tc>
-        <w:tc>
-          <w:tcPr>
-            <w:tcW w:w="3254" w:type="dxa"/>
-          </w:tcPr>
-          <w:p>
-            <w:r>
-              <w:t>Ikke implementeret</w:t>
-            </w:r>
-            <w:r>
-              <w:t>.</w:t>
+              <w:t>Ok, der kommer en pop-up, hvor der skal godkendes.</w:t>
             </w:r>
           </w:p>
         </w:tc>
       </w:tr>
     </w:tbl>
-    <w:p>
-      <w:r>
-        <w:t>Denne user story er kun delvist implementeret, pga. prioritering af hvad der gav mest værdi for forbrugeren.</w:t>
-      </w:r>
-    </w:p>
+    <w:p/>
+    <w:p/>
     <w:p/>
     <w:p>
       <w:pPr>
@@ -4956,15 +4993,15 @@
         <w:keepLines/>
         <w:spacing w:before="40" w:after="0" w:line="259" w:lineRule="auto"/>
       </w:pPr>
-      <w:bookmarkStart w:id="53" w:name="_Toc443577294"/>
-      <w:bookmarkStart w:id="54" w:name="_Toc451593240"/>
-      <w:bookmarkStart w:id="55" w:name="_Toc451975137"/>
-      <w:r>
-        <w:t>US: 4.16 Bekræftelse af oprettelse/sletning af produkt</w:t>
-      </w:r>
-      <w:bookmarkEnd w:id="53"/>
-      <w:bookmarkEnd w:id="54"/>
+      <w:bookmarkStart w:id="55" w:name="_Toc443577282"/>
+      <w:bookmarkStart w:id="56" w:name="_Toc451593235"/>
+      <w:bookmarkStart w:id="57" w:name="_Toc451975138"/>
+      <w:r>
+        <w:t>US: 4.17 Find åbningstider for en forretning</w:t>
+      </w:r>
       <w:bookmarkEnd w:id="55"/>
+      <w:bookmarkEnd w:id="56"/>
+      <w:bookmarkEnd w:id="57"/>
     </w:p>
     <w:tbl>
       <w:tblPr>
@@ -5021,13 +5058,7 @@
           </w:tcPr>
           <w:p>
             <w:r>
-              <w:t>Forretningsmanageren</w:t>
-            </w:r>
-            <w:r>
-              <w:t xml:space="preserve"> </w:t>
-            </w:r>
-            <w:r>
-              <w:t>vil blive bedt om at bekræfte, hver gang han opretter/sletter et produkt.</w:t>
+              <w:t>Den ønskede forretnings åbningstider bliver vist.</w:t>
             </w:r>
           </w:p>
           <w:p/>
@@ -5038,14 +5069,15 @@
           </w:tcPr>
           <w:p>
             <w:r>
-              <w:t>Ok, der kommer en pop-up, hvor der skal godkendes.</w:t>
+              <w:t>Ikke implementeret</w:t>
+            </w:r>
+            <w:r>
+              <w:t>.</w:t>
             </w:r>
           </w:p>
         </w:tc>
       </w:tr>
     </w:tbl>
-    <w:p/>
-    <w:p/>
     <w:p/>
     <w:p>
       <w:pPr>
@@ -5054,15 +5086,15 @@
         <w:keepLines/>
         <w:spacing w:before="40" w:after="0" w:line="259" w:lineRule="auto"/>
       </w:pPr>
-      <w:bookmarkStart w:id="56" w:name="_Toc443577282"/>
-      <w:bookmarkStart w:id="57" w:name="_Toc451593235"/>
-      <w:bookmarkStart w:id="58" w:name="_Toc451975138"/>
-      <w:r>
-        <w:t>US: 4.17 Find åbningstider for en forretning</w:t>
-      </w:r>
-      <w:bookmarkEnd w:id="56"/>
-      <w:bookmarkEnd w:id="57"/>
+      <w:bookmarkStart w:id="58" w:name="_Toc443577290"/>
+      <w:bookmarkStart w:id="59" w:name="_Toc451593238"/>
+      <w:bookmarkStart w:id="60" w:name="_Toc451975139"/>
+      <w:r>
+        <w:t>US: 4.18 Kunne bestemme afstanden der skal tilbagelægges for at købe produkterne fra forslaget</w:t>
+      </w:r>
       <w:bookmarkEnd w:id="58"/>
+      <w:bookmarkEnd w:id="59"/>
+      <w:bookmarkEnd w:id="60"/>
     </w:p>
     <w:tbl>
       <w:tblPr>
@@ -5119,99 +5151,6 @@
           </w:tcPr>
           <w:p>
             <w:r>
-              <w:t>Den ønskede forretnings åbningstider bliver vist.</w:t>
-            </w:r>
-          </w:p>
-          <w:p/>
-        </w:tc>
-        <w:tc>
-          <w:tcPr>
-            <w:tcW w:w="3254" w:type="dxa"/>
-          </w:tcPr>
-          <w:p>
-            <w:r>
-              <w:t>Ikke implementeret</w:t>
-            </w:r>
-            <w:r>
-              <w:t>.</w:t>
-            </w:r>
-          </w:p>
-        </w:tc>
-      </w:tr>
-    </w:tbl>
-    <w:p/>
-    <w:p>
-      <w:pPr>
-        <w:pStyle w:val="Heading2"/>
-        <w:keepNext/>
-        <w:keepLines/>
-        <w:spacing w:before="40" w:after="0" w:line="259" w:lineRule="auto"/>
-      </w:pPr>
-      <w:bookmarkStart w:id="59" w:name="_Toc443577290"/>
-      <w:bookmarkStart w:id="60" w:name="_Toc451593238"/>
-      <w:bookmarkStart w:id="61" w:name="_Toc451975139"/>
-      <w:r>
-        <w:t>US: 4.18 Kunne bestemme afstanden der skal tilbagelægges for at købe produkterne fra forslaget</w:t>
-      </w:r>
-      <w:bookmarkEnd w:id="59"/>
-      <w:bookmarkEnd w:id="60"/>
-      <w:bookmarkEnd w:id="61"/>
-    </w:p>
-    <w:tbl>
-      <w:tblPr>
-        <w:tblStyle w:val="TableGrid"/>
-        <w:tblW w:w="0" w:type="auto"/>
-        <w:tblLook w:val="04A0" w:firstRow="1" w:lastRow="0" w:firstColumn="1" w:lastColumn="0" w:noHBand="0" w:noVBand="1"/>
-      </w:tblPr>
-      <w:tblGrid>
-        <w:gridCol w:w="6374"/>
-        <w:gridCol w:w="3254"/>
-      </w:tblGrid>
-      <w:tr>
-        <w:tc>
-          <w:tcPr>
-            <w:tcW w:w="6374" w:type="dxa"/>
-          </w:tcPr>
-          <w:p>
-            <w:pPr>
-              <w:rPr>
-                <w:b/>
-              </w:rPr>
-            </w:pPr>
-            <w:r>
-              <w:rPr>
-                <w:b/>
-              </w:rPr>
-              <w:t>Acceptkriterie</w:t>
-            </w:r>
-          </w:p>
-        </w:tc>
-        <w:tc>
-          <w:tcPr>
-            <w:tcW w:w="3254" w:type="dxa"/>
-          </w:tcPr>
-          <w:p>
-            <w:pPr>
-              <w:rPr>
-                <w:b/>
-              </w:rPr>
-            </w:pPr>
-            <w:r>
-              <w:rPr>
-                <w:b/>
-              </w:rPr>
-              <w:t>Godkendt/kommentar</w:t>
-            </w:r>
-          </w:p>
-        </w:tc>
-      </w:tr>
-      <w:tr>
-        <w:tc>
-          <w:tcPr>
-            <w:tcW w:w="6374" w:type="dxa"/>
-          </w:tcPr>
-          <w:p>
-            <w:r>
               <w:t>Forbrugeren bliver informeret om en afstand, som afspejler den, som han skal tilbagelægge, for at handle.</w:t>
             </w:r>
           </w:p>
@@ -5244,15 +5183,15 @@
         <w:keepLines/>
         <w:spacing w:before="40" w:after="0" w:line="259" w:lineRule="auto"/>
       </w:pPr>
-      <w:bookmarkStart w:id="62" w:name="_Toc443577291"/>
-      <w:bookmarkStart w:id="63" w:name="_Toc451593239"/>
-      <w:bookmarkStart w:id="64" w:name="_Toc451975140"/>
+      <w:bookmarkStart w:id="61" w:name="_Toc443577291"/>
+      <w:bookmarkStart w:id="62" w:name="_Toc451593239"/>
+      <w:bookmarkStart w:id="63" w:name="_Toc451975140"/>
       <w:r>
         <w:t>US: 4.19 Kunne vise en kørselsvejledning mellem de forskellige forretninger, som der skal handles i</w:t>
       </w:r>
+      <w:bookmarkEnd w:id="61"/>
       <w:bookmarkEnd w:id="62"/>
       <w:bookmarkEnd w:id="63"/>
-      <w:bookmarkEnd w:id="64"/>
     </w:p>
     <w:tbl>
       <w:tblPr>
@@ -5368,7 +5307,7 @@
           <w:szCs w:val="32"/>
         </w:rPr>
       </w:pPr>
-      <w:bookmarkStart w:id="65" w:name="_Toc451593241"/>
+      <w:bookmarkStart w:id="64" w:name="_Toc451593241"/>
       <w:r>
         <w:br w:type="page"/>
       </w:r>
@@ -5380,8 +5319,8 @@
         <w:keepLines/>
         <w:spacing w:before="240" w:after="0" w:line="259" w:lineRule="auto"/>
       </w:pPr>
-      <w:bookmarkStart w:id="66" w:name="_Ref451972004"/>
-      <w:bookmarkStart w:id="67" w:name="_Toc451975141"/>
+      <w:bookmarkStart w:id="65" w:name="_Ref451972004"/>
+      <w:bookmarkStart w:id="66" w:name="_Toc451975141"/>
       <w:r>
         <w:lastRenderedPageBreak/>
         <w:t>Accepttest af k</w:t>
@@ -5389,9 +5328,9 @@
       <w:r>
         <w:t>valitetskrav</w:t>
       </w:r>
+      <w:bookmarkEnd w:id="64"/>
       <w:bookmarkEnd w:id="65"/>
       <w:bookmarkEnd w:id="66"/>
-      <w:bookmarkEnd w:id="67"/>
     </w:p>
     <w:p/>
     <w:p>
@@ -5575,23 +5514,7 @@
           </w:tcPr>
           <w:p>
             <w:r>
-              <w:t>Pristjek220 skal leve op til ”Three-</w:t>
-            </w:r>
-            <w:proofErr w:type="spellStart"/>
-            <w:r>
-              <w:t>click</w:t>
-            </w:r>
-            <w:proofErr w:type="spellEnd"/>
-            <w:r>
-              <w:t xml:space="preserve"> </w:t>
-            </w:r>
-            <w:proofErr w:type="spellStart"/>
-            <w:r>
-              <w:t>rule</w:t>
-            </w:r>
-            <w:proofErr w:type="spellEnd"/>
-            <w:r>
-              <w:t>”</w:t>
+              <w:t>Pristjek220 skal leve op til ”Three-click rule”</w:t>
             </w:r>
             <w:sdt>
               <w:sdtPr>
@@ -5645,22 +5568,15 @@
             <w:r>
               <w:t>-</w:t>
             </w:r>
-            <w:proofErr w:type="spellStart"/>
             <w:r>
               <w:t>C</w:t>
             </w:r>
             <w:r>
               <w:t>lick</w:t>
             </w:r>
-            <w:proofErr w:type="spellEnd"/>
-            <w:r>
-              <w:t xml:space="preserve"> </w:t>
-            </w:r>
-            <w:proofErr w:type="spellStart"/>
-            <w:r>
-              <w:t>rule</w:t>
-            </w:r>
-            <w:proofErr w:type="spellEnd"/>
+            <w:r>
+              <w:t xml:space="preserve"> rule</w:t>
+            </w:r>
             <w:r>
               <w:t>” ved</w:t>
             </w:r>
@@ -5693,23 +5609,7 @@
           </w:tcPr>
           <w:p>
             <w:r>
-              <w:t>Pristjek220 skal leve op til ”</w:t>
-            </w:r>
-            <w:proofErr w:type="spellStart"/>
-            <w:r>
-              <w:t>Rule</w:t>
-            </w:r>
-            <w:proofErr w:type="spellEnd"/>
-            <w:r>
-              <w:t xml:space="preserve"> of </w:t>
-            </w:r>
-            <w:proofErr w:type="spellStart"/>
-            <w:r>
-              <w:t>Five</w:t>
-            </w:r>
-            <w:proofErr w:type="spellEnd"/>
-            <w:r>
-              <w:t>”</w:t>
+              <w:t>Pristjek220 skal leve op til ”Rule of Five”</w:t>
             </w:r>
             <w:sdt>
               <w:sdtPr>
@@ -5755,37 +5655,19 @@
           </w:tcPr>
           <w:p>
             <w:r>
-              <w:t xml:space="preserve">Der er i Pristjek220 i de forskellige </w:t>
-            </w:r>
-            <w:proofErr w:type="spellStart"/>
-            <w:r>
-              <w:t>menu’er</w:t>
-            </w:r>
-            <w:proofErr w:type="spellEnd"/>
-            <w:r>
-              <w:t xml:space="preserve"> levet op til ”</w:t>
-            </w:r>
-            <w:proofErr w:type="spellStart"/>
+              <w:t>Der er i Pristjek220 i de forskellige menu’er levet op til ”</w:t>
+            </w:r>
             <w:r>
               <w:t>R</w:t>
             </w:r>
             <w:r>
-              <w:t>ule</w:t>
-            </w:r>
-            <w:proofErr w:type="spellEnd"/>
-            <w:r>
-              <w:t xml:space="preserve"> of </w:t>
-            </w:r>
-            <w:proofErr w:type="spellStart"/>
+              <w:t xml:space="preserve">ule of </w:t>
+            </w:r>
             <w:r>
               <w:t>F</w:t>
             </w:r>
             <w:r>
-              <w:t>ive</w:t>
-            </w:r>
-            <w:proofErr w:type="spellEnd"/>
-            <w:r>
-              <w:t xml:space="preserve">” ved at der ingen steder er mere end </w:t>
+              <w:t xml:space="preserve">ive” ved at der ingen steder er mere end </w:t>
             </w:r>
             <w:r>
               <w:t>fem</w:t>
@@ -5896,15 +5778,7 @@
           </w:tcPr>
           <w:p>
             <w:r>
-              <w:t xml:space="preserve">Gennem </w:t>
-            </w:r>
-            <w:proofErr w:type="spellStart"/>
-            <w:r>
-              <w:t>GUI’en</w:t>
-            </w:r>
-            <w:proofErr w:type="spellEnd"/>
-            <w:r>
-              <w:t xml:space="preserve"> er der brugt størrelse 12 som standard</w:t>
+              <w:t>Gennem GUI’en er der brugt størrelse 12 som standard</w:t>
             </w:r>
             <w:r>
               <w:t>,</w:t>
@@ -6112,7 +5986,7 @@
         <w:br w:type="page"/>
       </w:r>
     </w:p>
-    <w:bookmarkStart w:id="68" w:name="_Toc451975142" w:displacedByCustomXml="next"/>
+    <w:bookmarkStart w:id="67" w:name="_Toc451975142" w:displacedByCustomXml="next"/>
     <w:sdt>
       <w:sdtPr>
         <w:rPr>
@@ -6134,8 +6008,13 @@
             <w:pStyle w:val="Heading1"/>
           </w:pPr>
           <w:r>
-            <w:t>References</w:t>
+            <w:t>Reference</w:t>
           </w:r>
+          <w:bookmarkEnd w:id="67"/>
+          <w:r>
+            <w:t>r</w:t>
+          </w:r>
+          <w:bookmarkStart w:id="68" w:name="_GoBack"/>
           <w:bookmarkEnd w:id="68"/>
         </w:p>
         <w:sdt>
@@ -6553,7 +6432,7 @@
                 <w:bCs/>
                 <w:noProof/>
               </w:rPr>
-              <w:t>9</w:t>
+              <w:t>8</w:t>
             </w:r>
             <w:r>
               <w:rPr>
@@ -9149,7 +9028,7 @@
 </file>
 
 <file path=customXml/itemProps1.xml><?xml version="1.0" encoding="utf-8"?>
-<ds:datastoreItem xmlns:ds="http://schemas.openxmlformats.org/officeDocument/2006/customXml" ds:itemID="{5BAB7EA3-BD7B-4F55-B3AF-9F02877C234D}">
+<ds:datastoreItem xmlns:ds="http://schemas.openxmlformats.org/officeDocument/2006/customXml" ds:itemID="{F61C8A60-1A57-4835-A690-7AFCE9EE35D5}">
   <ds:schemaRefs>
     <ds:schemaRef ds:uri="http://schemas.openxmlformats.org/officeDocument/2006/bibliography"/>
   </ds:schemaRefs>

</xml_diff>

<commit_message>
Opdateret alle felter i dokumenterne, lavet dem til PDF og lagt i egen mappe
</commit_message>
<xml_diff>
--- a/Bilag/Accepttest.docx
+++ b/Bilag/Accepttest.docx
@@ -76,7 +76,7 @@
           <w:r>
             <w:fldChar w:fldCharType="separate"/>
           </w:r>
-          <w:hyperlink w:anchor="_Toc451975118" w:history="1">
+          <w:hyperlink w:anchor="_Toc452028646" w:history="1">
             <w:r>
               <w:rPr>
                 <w:rStyle w:val="Hyperlink"/>
@@ -120,7 +120,7 @@
                 <w:noProof/>
                 <w:webHidden/>
               </w:rPr>
-              <w:instrText xml:space="preserve"> PAGEREF _Toc451975118 \h </w:instrText>
+              <w:instrText xml:space="preserve"> PAGEREF _Toc452028646 \h </w:instrText>
             </w:r>
             <w:r>
               <w:rPr>
@@ -166,7 +166,7 @@
               <w:lang w:val="en-GB" w:eastAsia="en-GB"/>
             </w:rPr>
           </w:pPr>
-          <w:hyperlink w:anchor="_Toc451975119" w:history="1">
+          <w:hyperlink w:anchor="_Toc452028647" w:history="1">
             <w:r>
               <w:rPr>
                 <w:rStyle w:val="Hyperlink"/>
@@ -210,7 +210,7 @@
                 <w:noProof/>
                 <w:webHidden/>
               </w:rPr>
-              <w:instrText xml:space="preserve"> PAGEREF _Toc451975119 \h </w:instrText>
+              <w:instrText xml:space="preserve"> PAGEREF _Toc452028647 \h </w:instrText>
             </w:r>
             <w:r>
               <w:rPr>
@@ -256,7 +256,7 @@
               <w:lang w:val="en-GB" w:eastAsia="en-GB"/>
             </w:rPr>
           </w:pPr>
-          <w:hyperlink w:anchor="_Toc451975120" w:history="1">
+          <w:hyperlink w:anchor="_Toc452028648" w:history="1">
             <w:r>
               <w:rPr>
                 <w:rStyle w:val="Hyperlink"/>
@@ -300,7 +300,7 @@
                 <w:noProof/>
                 <w:webHidden/>
               </w:rPr>
-              <w:instrText xml:space="preserve"> PAGEREF _Toc451975120 \h </w:instrText>
+              <w:instrText xml:space="preserve"> PAGEREF _Toc452028648 \h </w:instrText>
             </w:r>
             <w:r>
               <w:rPr>
@@ -346,7 +346,7 @@
               <w:lang w:val="en-GB" w:eastAsia="en-GB"/>
             </w:rPr>
           </w:pPr>
-          <w:hyperlink w:anchor="_Toc451975121" w:history="1">
+          <w:hyperlink w:anchor="_Toc452028649" w:history="1">
             <w:r>
               <w:rPr>
                 <w:rStyle w:val="Hyperlink"/>
@@ -390,7 +390,7 @@
                 <w:noProof/>
                 <w:webHidden/>
               </w:rPr>
-              <w:instrText xml:space="preserve"> PAGEREF _Toc451975121 \h </w:instrText>
+              <w:instrText xml:space="preserve"> PAGEREF _Toc452028649 \h </w:instrText>
             </w:r>
             <w:r>
               <w:rPr>
@@ -436,7 +436,7 @@
               <w:lang w:val="en-GB" w:eastAsia="en-GB"/>
             </w:rPr>
           </w:pPr>
-          <w:hyperlink w:anchor="_Toc451975122" w:history="1">
+          <w:hyperlink w:anchor="_Toc452028650" w:history="1">
             <w:r>
               <w:rPr>
                 <w:rStyle w:val="Hyperlink"/>
@@ -480,7 +480,7 @@
                 <w:noProof/>
                 <w:webHidden/>
               </w:rPr>
-              <w:instrText xml:space="preserve"> PAGEREF _Toc451975122 \h </w:instrText>
+              <w:instrText xml:space="preserve"> PAGEREF _Toc452028650 \h </w:instrText>
             </w:r>
             <w:r>
               <w:rPr>
@@ -526,7 +526,7 @@
               <w:lang w:val="en-GB" w:eastAsia="en-GB"/>
             </w:rPr>
           </w:pPr>
-          <w:hyperlink w:anchor="_Toc451975123" w:history="1">
+          <w:hyperlink w:anchor="_Toc452028651" w:history="1">
             <w:r>
               <w:rPr>
                 <w:rStyle w:val="Hyperlink"/>
@@ -570,7 +570,7 @@
                 <w:noProof/>
                 <w:webHidden/>
               </w:rPr>
-              <w:instrText xml:space="preserve"> PAGEREF _Toc451975123 \h </w:instrText>
+              <w:instrText xml:space="preserve"> PAGEREF _Toc452028651 \h </w:instrText>
             </w:r>
             <w:r>
               <w:rPr>
@@ -616,7 +616,7 @@
               <w:lang w:val="en-GB" w:eastAsia="en-GB"/>
             </w:rPr>
           </w:pPr>
-          <w:hyperlink w:anchor="_Toc451975124" w:history="1">
+          <w:hyperlink w:anchor="_Toc452028652" w:history="1">
             <w:r>
               <w:rPr>
                 <w:rStyle w:val="Hyperlink"/>
@@ -660,7 +660,7 @@
                 <w:noProof/>
                 <w:webHidden/>
               </w:rPr>
-              <w:instrText xml:space="preserve"> PAGEREF _Toc451975124 \h </w:instrText>
+              <w:instrText xml:space="preserve"> PAGEREF _Toc452028652 \h </w:instrText>
             </w:r>
             <w:r>
               <w:rPr>
@@ -706,7 +706,7 @@
               <w:lang w:val="en-GB" w:eastAsia="en-GB"/>
             </w:rPr>
           </w:pPr>
-          <w:hyperlink w:anchor="_Toc451975125" w:history="1">
+          <w:hyperlink w:anchor="_Toc452028653" w:history="1">
             <w:r>
               <w:rPr>
                 <w:rStyle w:val="Hyperlink"/>
@@ -750,7 +750,7 @@
                 <w:noProof/>
                 <w:webHidden/>
               </w:rPr>
-              <w:instrText xml:space="preserve"> PAGEREF _Toc451975125 \h </w:instrText>
+              <w:instrText xml:space="preserve"> PAGEREF _Toc452028653 \h </w:instrText>
             </w:r>
             <w:r>
               <w:rPr>
@@ -796,7 +796,7 @@
               <w:lang w:val="en-GB" w:eastAsia="en-GB"/>
             </w:rPr>
           </w:pPr>
-          <w:hyperlink w:anchor="_Toc451975126" w:history="1">
+          <w:hyperlink w:anchor="_Toc452028654" w:history="1">
             <w:r>
               <w:rPr>
                 <w:rStyle w:val="Hyperlink"/>
@@ -840,7 +840,7 @@
                 <w:noProof/>
                 <w:webHidden/>
               </w:rPr>
-              <w:instrText xml:space="preserve"> PAGEREF _Toc451975126 \h </w:instrText>
+              <w:instrText xml:space="preserve"> PAGEREF _Toc452028654 \h </w:instrText>
             </w:r>
             <w:r>
               <w:rPr>
@@ -886,7 +886,7 @@
               <w:lang w:val="en-GB" w:eastAsia="en-GB"/>
             </w:rPr>
           </w:pPr>
-          <w:hyperlink w:anchor="_Toc451975127" w:history="1">
+          <w:hyperlink w:anchor="_Toc452028655" w:history="1">
             <w:r>
               <w:rPr>
                 <w:rStyle w:val="Hyperlink"/>
@@ -930,7 +930,7 @@
                 <w:noProof/>
                 <w:webHidden/>
               </w:rPr>
-              <w:instrText xml:space="preserve"> PAGEREF _Toc451975127 \h </w:instrText>
+              <w:instrText xml:space="preserve"> PAGEREF _Toc452028655 \h </w:instrText>
             </w:r>
             <w:r>
               <w:rPr>
@@ -976,7 +976,7 @@
               <w:lang w:val="en-GB" w:eastAsia="en-GB"/>
             </w:rPr>
           </w:pPr>
-          <w:hyperlink w:anchor="_Toc451975128" w:history="1">
+          <w:hyperlink w:anchor="_Toc452028656" w:history="1">
             <w:r>
               <w:rPr>
                 <w:rStyle w:val="Hyperlink"/>
@@ -1020,7 +1020,7 @@
                 <w:noProof/>
                 <w:webHidden/>
               </w:rPr>
-              <w:instrText xml:space="preserve"> PAGEREF _Toc451975128 \h </w:instrText>
+              <w:instrText xml:space="preserve"> PAGEREF _Toc452028656 \h </w:instrText>
             </w:r>
             <w:r>
               <w:rPr>
@@ -1066,7 +1066,7 @@
               <w:lang w:val="en-GB" w:eastAsia="en-GB"/>
             </w:rPr>
           </w:pPr>
-          <w:hyperlink w:anchor="_Toc451975129" w:history="1">
+          <w:hyperlink w:anchor="_Toc452028657" w:history="1">
             <w:r>
               <w:rPr>
                 <w:rStyle w:val="Hyperlink"/>
@@ -1110,7 +1110,7 @@
                 <w:noProof/>
                 <w:webHidden/>
               </w:rPr>
-              <w:instrText xml:space="preserve"> PAGEREF _Toc451975129 \h </w:instrText>
+              <w:instrText xml:space="preserve"> PAGEREF _Toc452028657 \h </w:instrText>
             </w:r>
             <w:r>
               <w:rPr>
@@ -1156,7 +1156,7 @@
               <w:lang w:val="en-GB" w:eastAsia="en-GB"/>
             </w:rPr>
           </w:pPr>
-          <w:hyperlink w:anchor="_Toc451975130" w:history="1">
+          <w:hyperlink w:anchor="_Toc452028658" w:history="1">
             <w:r>
               <w:rPr>
                 <w:rStyle w:val="Hyperlink"/>
@@ -1200,7 +1200,7 @@
                 <w:noProof/>
                 <w:webHidden/>
               </w:rPr>
-              <w:instrText xml:space="preserve"> PAGEREF _Toc451975130 \h </w:instrText>
+              <w:instrText xml:space="preserve"> PAGEREF _Toc452028658 \h </w:instrText>
             </w:r>
             <w:r>
               <w:rPr>
@@ -1246,7 +1246,7 @@
               <w:lang w:val="en-GB" w:eastAsia="en-GB"/>
             </w:rPr>
           </w:pPr>
-          <w:hyperlink w:anchor="_Toc451975131" w:history="1">
+          <w:hyperlink w:anchor="_Toc452028659" w:history="1">
             <w:r>
               <w:rPr>
                 <w:rStyle w:val="Hyperlink"/>
@@ -1290,7 +1290,7 @@
                 <w:noProof/>
                 <w:webHidden/>
               </w:rPr>
-              <w:instrText xml:space="preserve"> PAGEREF _Toc451975131 \h </w:instrText>
+              <w:instrText xml:space="preserve"> PAGEREF _Toc452028659 \h </w:instrText>
             </w:r>
             <w:r>
               <w:rPr>
@@ -1336,7 +1336,7 @@
               <w:lang w:val="en-GB" w:eastAsia="en-GB"/>
             </w:rPr>
           </w:pPr>
-          <w:hyperlink w:anchor="_Toc451975132" w:history="1">
+          <w:hyperlink w:anchor="_Toc452028660" w:history="1">
             <w:r>
               <w:rPr>
                 <w:rStyle w:val="Hyperlink"/>
@@ -1380,7 +1380,7 @@
                 <w:noProof/>
                 <w:webHidden/>
               </w:rPr>
-              <w:instrText xml:space="preserve"> PAGEREF _Toc451975132 \h </w:instrText>
+              <w:instrText xml:space="preserve"> PAGEREF _Toc452028660 \h </w:instrText>
             </w:r>
             <w:r>
               <w:rPr>
@@ -1426,7 +1426,7 @@
               <w:lang w:val="en-GB" w:eastAsia="en-GB"/>
             </w:rPr>
           </w:pPr>
-          <w:hyperlink w:anchor="_Toc451975133" w:history="1">
+          <w:hyperlink w:anchor="_Toc452028661" w:history="1">
             <w:r>
               <w:rPr>
                 <w:rStyle w:val="Hyperlink"/>
@@ -1470,7 +1470,7 @@
                 <w:noProof/>
                 <w:webHidden/>
               </w:rPr>
-              <w:instrText xml:space="preserve"> PAGEREF _Toc451975133 \h </w:instrText>
+              <w:instrText xml:space="preserve"> PAGEREF _Toc452028661 \h </w:instrText>
             </w:r>
             <w:r>
               <w:rPr>
@@ -1516,7 +1516,7 @@
               <w:lang w:val="en-GB" w:eastAsia="en-GB"/>
             </w:rPr>
           </w:pPr>
-          <w:hyperlink w:anchor="_Toc451975134" w:history="1">
+          <w:hyperlink w:anchor="_Toc452028662" w:history="1">
             <w:r>
               <w:rPr>
                 <w:rStyle w:val="Hyperlink"/>
@@ -1560,7 +1560,7 @@
                 <w:noProof/>
                 <w:webHidden/>
               </w:rPr>
-              <w:instrText xml:space="preserve"> PAGEREF _Toc451975134 \h </w:instrText>
+              <w:instrText xml:space="preserve"> PAGEREF _Toc452028662 \h </w:instrText>
             </w:r>
             <w:r>
               <w:rPr>
@@ -1606,7 +1606,7 @@
               <w:lang w:val="en-GB" w:eastAsia="en-GB"/>
             </w:rPr>
           </w:pPr>
-          <w:hyperlink w:anchor="_Toc451975135" w:history="1">
+          <w:hyperlink w:anchor="_Toc452028663" w:history="1">
             <w:r>
               <w:rPr>
                 <w:rStyle w:val="Hyperlink"/>
@@ -1650,7 +1650,7 @@
                 <w:noProof/>
                 <w:webHidden/>
               </w:rPr>
-              <w:instrText xml:space="preserve"> PAGEREF _Toc451975135 \h </w:instrText>
+              <w:instrText xml:space="preserve"> PAGEREF _Toc452028663 \h </w:instrText>
             </w:r>
             <w:r>
               <w:rPr>
@@ -1696,7 +1696,7 @@
               <w:lang w:val="en-GB" w:eastAsia="en-GB"/>
             </w:rPr>
           </w:pPr>
-          <w:hyperlink w:anchor="_Toc451975136" w:history="1">
+          <w:hyperlink w:anchor="_Toc452028664" w:history="1">
             <w:r>
               <w:rPr>
                 <w:rStyle w:val="Hyperlink"/>
@@ -1740,7 +1740,7 @@
                 <w:noProof/>
                 <w:webHidden/>
               </w:rPr>
-              <w:instrText xml:space="preserve"> PAGEREF _Toc451975136 \h </w:instrText>
+              <w:instrText xml:space="preserve"> PAGEREF _Toc452028664 \h </w:instrText>
             </w:r>
             <w:r>
               <w:rPr>
@@ -1786,7 +1786,7 @@
               <w:lang w:val="en-GB" w:eastAsia="en-GB"/>
             </w:rPr>
           </w:pPr>
-          <w:hyperlink w:anchor="_Toc451975137" w:history="1">
+          <w:hyperlink w:anchor="_Toc452028665" w:history="1">
             <w:r>
               <w:rPr>
                 <w:rStyle w:val="Hyperlink"/>
@@ -1830,7 +1830,7 @@
                 <w:noProof/>
                 <w:webHidden/>
               </w:rPr>
-              <w:instrText xml:space="preserve"> PAGEREF _Toc451975137 \h </w:instrText>
+              <w:instrText xml:space="preserve"> PAGEREF _Toc452028665 \h </w:instrText>
             </w:r>
             <w:r>
               <w:rPr>
@@ -1876,7 +1876,7 @@
               <w:lang w:val="en-GB" w:eastAsia="en-GB"/>
             </w:rPr>
           </w:pPr>
-          <w:hyperlink w:anchor="_Toc451975138" w:history="1">
+          <w:hyperlink w:anchor="_Toc452028666" w:history="1">
             <w:r>
               <w:rPr>
                 <w:rStyle w:val="Hyperlink"/>
@@ -1920,7 +1920,7 @@
                 <w:noProof/>
                 <w:webHidden/>
               </w:rPr>
-              <w:instrText xml:space="preserve"> PAGEREF _Toc451975138 \h </w:instrText>
+              <w:instrText xml:space="preserve"> PAGEREF _Toc452028666 \h </w:instrText>
             </w:r>
             <w:r>
               <w:rPr>
@@ -1966,7 +1966,7 @@
               <w:lang w:val="en-GB" w:eastAsia="en-GB"/>
             </w:rPr>
           </w:pPr>
-          <w:hyperlink w:anchor="_Toc451975139" w:history="1">
+          <w:hyperlink w:anchor="_Toc452028667" w:history="1">
             <w:r>
               <w:rPr>
                 <w:rStyle w:val="Hyperlink"/>
@@ -2010,7 +2010,7 @@
                 <w:noProof/>
                 <w:webHidden/>
               </w:rPr>
-              <w:instrText xml:space="preserve"> PAGEREF _Toc451975139 \h </w:instrText>
+              <w:instrText xml:space="preserve"> PAGEREF _Toc452028667 \h </w:instrText>
             </w:r>
             <w:r>
               <w:rPr>
@@ -2056,7 +2056,7 @@
               <w:lang w:val="en-GB" w:eastAsia="en-GB"/>
             </w:rPr>
           </w:pPr>
-          <w:hyperlink w:anchor="_Toc451975140" w:history="1">
+          <w:hyperlink w:anchor="_Toc452028668" w:history="1">
             <w:r>
               <w:rPr>
                 <w:rStyle w:val="Hyperlink"/>
@@ -2100,7 +2100,7 @@
                 <w:noProof/>
                 <w:webHidden/>
               </w:rPr>
-              <w:instrText xml:space="preserve"> PAGEREF _Toc451975140 \h </w:instrText>
+              <w:instrText xml:space="preserve"> PAGEREF _Toc452028668 \h </w:instrText>
             </w:r>
             <w:r>
               <w:rPr>
@@ -2146,7 +2146,7 @@
               <w:lang w:val="en-GB" w:eastAsia="en-GB"/>
             </w:rPr>
           </w:pPr>
-          <w:hyperlink w:anchor="_Toc451975141" w:history="1">
+          <w:hyperlink w:anchor="_Toc452028669" w:history="1">
             <w:r>
               <w:rPr>
                 <w:rStyle w:val="Hyperlink"/>
@@ -2190,7 +2190,7 @@
                 <w:noProof/>
                 <w:webHidden/>
               </w:rPr>
-              <w:instrText xml:space="preserve"> PAGEREF _Toc451975141 \h </w:instrText>
+              <w:instrText xml:space="preserve"> PAGEREF _Toc452028669 \h </w:instrText>
             </w:r>
             <w:r>
               <w:rPr>
@@ -2236,7 +2236,7 @@
               <w:lang w:val="en-GB" w:eastAsia="en-GB"/>
             </w:rPr>
           </w:pPr>
-          <w:hyperlink w:anchor="_Toc451975142" w:history="1">
+          <w:hyperlink w:anchor="_Toc452028670" w:history="1">
             <w:r>
               <w:rPr>
                 <w:rStyle w:val="Hyperlink"/>
@@ -2259,7 +2259,21 @@
                 <w:rStyle w:val="Hyperlink"/>
                 <w:noProof/>
               </w:rPr>
-              <w:t>References</w:t>
+              <w:t>Referen</w:t>
+            </w:r>
+            <w:r>
+              <w:rPr>
+                <w:rStyle w:val="Hyperlink"/>
+                <w:noProof/>
+              </w:rPr>
+              <w:t>c</w:t>
+            </w:r>
+            <w:r>
+              <w:rPr>
+                <w:rStyle w:val="Hyperlink"/>
+                <w:noProof/>
+              </w:rPr>
+              <w:t>er</w:t>
             </w:r>
             <w:r>
               <w:rPr>
@@ -2280,7 +2294,7 @@
                 <w:noProof/>
                 <w:webHidden/>
               </w:rPr>
-              <w:instrText xml:space="preserve"> PAGEREF _Toc451975142 \h </w:instrText>
+              <w:instrText xml:space="preserve"> PAGEREF _Toc452028670 \h </w:instrText>
             </w:r>
             <w:r>
               <w:rPr>
@@ -2343,7 +2357,7 @@
         <w:keepLines/>
         <w:spacing w:before="240" w:after="0" w:line="259" w:lineRule="auto"/>
       </w:pPr>
-      <w:bookmarkStart w:id="1" w:name="_Toc451975118"/>
+      <w:bookmarkStart w:id="1" w:name="_Toc452028646"/>
       <w:r>
         <w:lastRenderedPageBreak/>
         <w:t>Indledning</w:t>
@@ -2353,10 +2367,26 @@
     </w:p>
     <w:p>
       <w:r>
-        <w:t xml:space="preserve">Formålet med dette dokument er, at teste de opstillede funktionelle krav, samt kvalitetskrav, og dokumentere resultatet af testene. Det skal give et overblik over, hvilke krav der er implementerede og funktionelle i det endelige produkt. De funktionelle krav testes ved hjælp af de acceptkriterier, der blev opstillet i user storiesne. </w:t>
-      </w:r>
-      <w:r>
-        <w:t>For at se de fulde user stories henvises til kravspecifikationen</w:t>
+        <w:t xml:space="preserve">Formålet med dette dokument er, at teste de opstillede funktionelle krav, samt kvalitetskrav, og dokumentere resultatet af testene. Det skal give et overblik over, hvilke krav der er implementerede og funktionelle i det endelige produkt. De funktionelle krav testes ved hjælp af de acceptkriterier, der blev opstillet i user </w:t>
+      </w:r>
+      <w:proofErr w:type="spellStart"/>
+      <w:r>
+        <w:t>storiesne</w:t>
+      </w:r>
+      <w:proofErr w:type="spellEnd"/>
+      <w:r>
+        <w:t xml:space="preserve">. </w:t>
+      </w:r>
+      <w:r>
+        <w:t xml:space="preserve">For at se de fulde user </w:t>
+      </w:r>
+      <w:proofErr w:type="spellStart"/>
+      <w:r>
+        <w:t>stories</w:t>
+      </w:r>
+      <w:proofErr w:type="spellEnd"/>
+      <w:r>
+        <w:t xml:space="preserve"> henvises til kravspecifikationen</w:t>
       </w:r>
       <w:sdt>
         <w:sdtPr>
@@ -2403,7 +2433,7 @@
         <w:spacing w:before="40" w:after="0" w:line="259" w:lineRule="auto"/>
       </w:pPr>
       <w:bookmarkStart w:id="2" w:name="_Toc451593219"/>
-      <w:bookmarkStart w:id="3" w:name="_Toc451975119"/>
+      <w:bookmarkStart w:id="3" w:name="_Toc452028647"/>
       <w:r>
         <w:t>Læsevejledning</w:t>
       </w:r>
@@ -2448,8 +2478,13 @@
         <w:t>t</w:t>
       </w:r>
       <w:r>
-        <w:t>en først af de opstillede user stories</w:t>
-      </w:r>
+        <w:t xml:space="preserve">en først af de opstillede user </w:t>
+      </w:r>
+      <w:proofErr w:type="spellStart"/>
+      <w:r>
+        <w:t>stories</w:t>
+      </w:r>
+      <w:proofErr w:type="spellEnd"/>
       <w:r>
         <w:t xml:space="preserve"> i afsnittet ”</w:t>
       </w:r>
@@ -2514,7 +2549,7 @@
       </w:pPr>
       <w:bookmarkStart w:id="4" w:name="_Toc451593220"/>
       <w:bookmarkStart w:id="5" w:name="_Ref451971900"/>
-      <w:bookmarkStart w:id="6" w:name="_Toc451975120"/>
+      <w:bookmarkStart w:id="6" w:name="_Toc452028648"/>
       <w:r>
         <w:t>Systembeskrivelse</w:t>
       </w:r>
@@ -2616,15 +2651,15 @@
         <w:pStyle w:val="Heading1"/>
       </w:pPr>
       <w:bookmarkStart w:id="7" w:name="_Ref451971951"/>
-      <w:bookmarkStart w:id="8" w:name="_Toc451975121"/>
-      <w:bookmarkStart w:id="9" w:name="_Toc443577276"/>
-      <w:bookmarkStart w:id="10" w:name="_Toc451593223"/>
+      <w:bookmarkStart w:id="8" w:name="_Toc443577276"/>
+      <w:bookmarkStart w:id="9" w:name="_Toc451593223"/>
+      <w:bookmarkStart w:id="10" w:name="_Toc452028649"/>
       <w:r>
         <w:lastRenderedPageBreak/>
         <w:t>Accepttest af funktionelle krav</w:t>
       </w:r>
       <w:bookmarkEnd w:id="7"/>
-      <w:bookmarkEnd w:id="8"/>
+      <w:bookmarkEnd w:id="10"/>
     </w:p>
     <w:p>
       <w:pPr>
@@ -2633,7 +2668,7 @@
         <w:keepLines/>
         <w:spacing w:before="40" w:after="0" w:line="259" w:lineRule="auto"/>
       </w:pPr>
-      <w:bookmarkStart w:id="11" w:name="_Toc451975122"/>
+      <w:bookmarkStart w:id="11" w:name="_Toc452028650"/>
       <w:r>
         <w:t xml:space="preserve">US: 4.1 </w:t>
       </w:r>
@@ -2643,8 +2678,8 @@
       <w:r>
         <w:t>produkt til forretning</w:t>
       </w:r>
+      <w:bookmarkEnd w:id="8"/>
       <w:bookmarkEnd w:id="9"/>
-      <w:bookmarkEnd w:id="10"/>
       <w:bookmarkEnd w:id="11"/>
     </w:p>
     <w:tbl>
@@ -2807,7 +2842,7 @@
       </w:pPr>
       <w:bookmarkStart w:id="12" w:name="_Toc443577280"/>
       <w:bookmarkStart w:id="13" w:name="_Toc451593224"/>
-      <w:bookmarkStart w:id="14" w:name="_Toc451975123"/>
+      <w:bookmarkStart w:id="14" w:name="_Toc452028651"/>
       <w:r>
         <w:t>US: 4.2 Finde</w:t>
       </w:r>
@@ -2916,7 +2951,15 @@
         <w:t xml:space="preserve"> et</w:t>
       </w:r>
       <w:r>
-        <w:t xml:space="preserve"> enkelt tilfælde i programmet, men er grundlæggende for mange af de senere implementerede user stories. Den bruges for eksempelvis i US </w:t>
+        <w:t xml:space="preserve"> enkelt tilfælde i programmet, men er grundlæggende for mange af de senere implementerede user </w:t>
+      </w:r>
+      <w:proofErr w:type="spellStart"/>
+      <w:r>
+        <w:t>stories</w:t>
+      </w:r>
+      <w:proofErr w:type="spellEnd"/>
+      <w:r>
+        <w:t xml:space="preserve">. Den bruges for eksempelvis i US </w:t>
       </w:r>
       <w:r>
         <w:t>4</w:t>
@@ -2935,7 +2978,7 @@
       </w:pPr>
       <w:bookmarkStart w:id="15" w:name="_Toc443577284"/>
       <w:bookmarkStart w:id="16" w:name="_Toc451593225"/>
-      <w:bookmarkStart w:id="17" w:name="_Toc451975124"/>
+      <w:bookmarkStart w:id="17" w:name="_Toc452028652"/>
       <w:r>
         <w:t xml:space="preserve">US: 4.3 Indtast </w:t>
       </w:r>
@@ -3060,7 +3103,7 @@
       </w:pPr>
       <w:bookmarkStart w:id="18" w:name="_Toc443577286"/>
       <w:bookmarkStart w:id="19" w:name="_Toc451593226"/>
-      <w:bookmarkStart w:id="20" w:name="_Toc451975125"/>
+      <w:bookmarkStart w:id="20" w:name="_Toc452028653"/>
       <w:r>
         <w:t>US: 4.4 Find ud af hvor produkterne fra indkøbslisten kan købes billigst</w:t>
       </w:r>
@@ -3242,7 +3285,7 @@
       </w:pPr>
       <w:bookmarkStart w:id="21" w:name="_Toc443577281"/>
       <w:bookmarkStart w:id="22" w:name="_Toc451593227"/>
-      <w:bookmarkStart w:id="23" w:name="_Toc451975126"/>
+      <w:bookmarkStart w:id="23" w:name="_Toc452028654"/>
       <w:r>
         <w:lastRenderedPageBreak/>
         <w:t>US: 4.5 Finde</w:t>
@@ -3361,8 +3404,13 @@
               <w:t xml:space="preserve">det </w:t>
             </w:r>
             <w:r>
-              <w:t>bliver udskrevet på en label i GUI’en</w:t>
-            </w:r>
+              <w:t xml:space="preserve">bliver udskrevet på en label i </w:t>
+            </w:r>
+            <w:proofErr w:type="spellStart"/>
+            <w:r>
+              <w:t>GUI’en</w:t>
+            </w:r>
+            <w:proofErr w:type="spellEnd"/>
             <w:r>
               <w:t>.</w:t>
             </w:r>
@@ -3380,7 +3428,7 @@
       </w:pPr>
       <w:bookmarkStart w:id="24" w:name="_Toc443577287"/>
       <w:bookmarkStart w:id="25" w:name="_Toc451593228"/>
-      <w:bookmarkStart w:id="26" w:name="_Toc451975127"/>
+      <w:bookmarkStart w:id="26" w:name="_Toc452028655"/>
       <w:r>
         <w:t>US: 4.6 Sammenligning af billigste indkøb og indkøb i én forretning</w:t>
       </w:r>
@@ -3486,8 +3534,13 @@
               <w:t xml:space="preserve">det </w:t>
             </w:r>
             <w:r>
-              <w:t>bliver udskrevet på en label i GUI’en</w:t>
-            </w:r>
+              <w:t xml:space="preserve">bliver udskrevet på en label i </w:t>
+            </w:r>
+            <w:proofErr w:type="spellStart"/>
+            <w:r>
+              <w:t>GUI’en</w:t>
+            </w:r>
+            <w:proofErr w:type="spellEnd"/>
             <w:r>
               <w:t>.</w:t>
             </w:r>
@@ -3538,8 +3591,13 @@
           </w:tcPr>
           <w:p>
             <w:r>
-              <w:t>Ok, det bliver udskrevet på en label i GUI’en</w:t>
-            </w:r>
+              <w:t xml:space="preserve">Ok, det bliver udskrevet på en label i </w:t>
+            </w:r>
+            <w:proofErr w:type="spellStart"/>
+            <w:r>
+              <w:t>GUI’en</w:t>
+            </w:r>
+            <w:proofErr w:type="spellEnd"/>
             <w:r>
               <w:t>.</w:t>
             </w:r>
@@ -3557,7 +3615,7 @@
       </w:pPr>
       <w:bookmarkStart w:id="27" w:name="_Toc443577275"/>
       <w:bookmarkStart w:id="28" w:name="_Toc451593229"/>
-      <w:bookmarkStart w:id="29" w:name="_Toc451975128"/>
+      <w:bookmarkStart w:id="29" w:name="_Toc452028656"/>
       <w:r>
         <w:t xml:space="preserve">US: 4.7 </w:t>
       </w:r>
@@ -3688,7 +3746,7 @@
       </w:pPr>
       <w:bookmarkStart w:id="30" w:name="_Toc443577293"/>
       <w:bookmarkStart w:id="31" w:name="_Toc451593230"/>
-      <w:bookmarkStart w:id="32" w:name="_Toc451975129"/>
+      <w:bookmarkStart w:id="32" w:name="_Toc452028657"/>
       <w:r>
         <w:t>US: 4.8 Autofuldførelse</w:t>
       </w:r>
@@ -3849,7 +3907,7 @@
         <w:keepLines/>
         <w:spacing w:before="40" w:after="0" w:line="259" w:lineRule="auto"/>
       </w:pPr>
-      <w:bookmarkStart w:id="35" w:name="_Toc451975130"/>
+      <w:bookmarkStart w:id="35" w:name="_Toc452028658"/>
       <w:r>
         <w:lastRenderedPageBreak/>
         <w:t>US: 4.9 Send indkøbsliste på mail</w:t>
@@ -3964,7 +4022,7 @@
         <w:keepLines/>
         <w:spacing w:before="40" w:after="0" w:line="259" w:lineRule="auto"/>
       </w:pPr>
-      <w:bookmarkStart w:id="36" w:name="_Toc451975131"/>
+      <w:bookmarkStart w:id="36" w:name="_Toc452028659"/>
       <w:r>
         <w:t>US: 4.10 Ændre prisen på et produkt i en forretning</w:t>
       </w:r>
@@ -4062,8 +4120,13 @@
           </w:tcPr>
           <w:p>
             <w:r>
-              <w:t>Ok, det bliver udskrevet på en label i GUI’en</w:t>
-            </w:r>
+              <w:t xml:space="preserve">Ok, det bliver udskrevet på en label i </w:t>
+            </w:r>
+            <w:proofErr w:type="spellStart"/>
+            <w:r>
+              <w:t>GUI’en</w:t>
+            </w:r>
+            <w:proofErr w:type="spellEnd"/>
             <w:r>
               <w:t>.</w:t>
             </w:r>
@@ -4105,7 +4168,7 @@
       </w:pPr>
       <w:bookmarkStart w:id="37" w:name="_Toc443577279"/>
       <w:bookmarkStart w:id="38" w:name="_Toc451593232"/>
-      <w:bookmarkStart w:id="39" w:name="_Toc451975132"/>
+      <w:bookmarkStart w:id="39" w:name="_Toc452028660"/>
       <w:r>
         <w:t>US: 4.11 Fjern et produkt fra en bestemt forretning</w:t>
       </w:r>
@@ -4221,7 +4284,7 @@
       </w:pPr>
       <w:bookmarkStart w:id="40" w:name="_Toc443577277"/>
       <w:bookmarkStart w:id="41" w:name="_Toc451593233"/>
-      <w:bookmarkStart w:id="42" w:name="_Toc451975133"/>
+      <w:bookmarkStart w:id="42" w:name="_Toc452028661"/>
       <w:r>
         <w:t>US: 4.12 Fjern et produkt</w:t>
       </w:r>
@@ -4420,7 +4483,7 @@
       </w:pPr>
       <w:bookmarkStart w:id="43" w:name="_Toc443577278"/>
       <w:bookmarkStart w:id="44" w:name="_Toc451593234"/>
-      <w:bookmarkStart w:id="45" w:name="_Toc451975134"/>
+      <w:bookmarkStart w:id="45" w:name="_Toc452028662"/>
       <w:r>
         <w:lastRenderedPageBreak/>
         <w:t>US: 4.13 Fjern</w:t>
@@ -4545,8 +4608,13 @@
               <w:t xml:space="preserve">det </w:t>
             </w:r>
             <w:r>
-              <w:t>bliver udskrevet på en label i GUI’en</w:t>
-            </w:r>
+              <w:t xml:space="preserve">bliver udskrevet på en label i </w:t>
+            </w:r>
+            <w:proofErr w:type="spellStart"/>
+            <w:r>
+              <w:t>GUI’en</w:t>
+            </w:r>
+            <w:proofErr w:type="spellEnd"/>
             <w:r>
               <w:t>.</w:t>
             </w:r>
@@ -4587,7 +4655,7 @@
       </w:pPr>
       <w:bookmarkStart w:id="46" w:name="_Toc443577288"/>
       <w:bookmarkStart w:id="47" w:name="_Toc451593237"/>
-      <w:bookmarkStart w:id="48" w:name="_Toc451975135"/>
+      <w:bookmarkStart w:id="48" w:name="_Toc452028663"/>
       <w:r>
         <w:t>US: 4.14 Juster hvor produkt skal købes efter Pristjek220 er kommet med et forslag</w:t>
       </w:r>
@@ -4719,8 +4787,13 @@
               <w:t xml:space="preserve">det </w:t>
             </w:r>
             <w:r>
-              <w:t>bliver udskrevet på en label i GUI’en</w:t>
-            </w:r>
+              <w:t xml:space="preserve">bliver udskrevet på en label i </w:t>
+            </w:r>
+            <w:proofErr w:type="spellStart"/>
+            <w:r>
+              <w:t>GUI’en</w:t>
+            </w:r>
+            <w:proofErr w:type="spellEnd"/>
             <w:r>
               <w:t>.</w:t>
             </w:r>
@@ -4738,7 +4811,7 @@
       </w:pPr>
       <w:bookmarkStart w:id="49" w:name="_Toc443577285"/>
       <w:bookmarkStart w:id="50" w:name="_Toc451593236"/>
-      <w:bookmarkStart w:id="51" w:name="_Toc451975136"/>
+      <w:bookmarkStart w:id="51" w:name="_Toc452028664"/>
       <w:r>
         <w:t xml:space="preserve">US: 4.15 Indstillinger for </w:t>
       </w:r>
@@ -4897,7 +4970,7 @@
       </w:pPr>
       <w:bookmarkStart w:id="52" w:name="_Toc443577294"/>
       <w:bookmarkStart w:id="53" w:name="_Toc451593240"/>
-      <w:bookmarkStart w:id="54" w:name="_Toc451975137"/>
+      <w:bookmarkStart w:id="54" w:name="_Toc452028665"/>
       <w:r>
         <w:t>US: 4.16 Bekræftelse af oprettelse/sletning af produkt</w:t>
       </w:r>
@@ -4995,7 +5068,7 @@
       </w:pPr>
       <w:bookmarkStart w:id="55" w:name="_Toc443577282"/>
       <w:bookmarkStart w:id="56" w:name="_Toc451593235"/>
-      <w:bookmarkStart w:id="57" w:name="_Toc451975138"/>
+      <w:bookmarkStart w:id="57" w:name="_Toc452028666"/>
       <w:r>
         <w:t>US: 4.17 Find åbningstider for en forretning</w:t>
       </w:r>
@@ -5088,7 +5161,7 @@
       </w:pPr>
       <w:bookmarkStart w:id="58" w:name="_Toc443577290"/>
       <w:bookmarkStart w:id="59" w:name="_Toc451593238"/>
-      <w:bookmarkStart w:id="60" w:name="_Toc451975139"/>
+      <w:bookmarkStart w:id="60" w:name="_Toc452028667"/>
       <w:r>
         <w:t>US: 4.18 Kunne bestemme afstanden der skal tilbagelægges for at købe produkterne fra forslaget</w:t>
       </w:r>
@@ -5185,7 +5258,7 @@
       </w:pPr>
       <w:bookmarkStart w:id="61" w:name="_Toc443577291"/>
       <w:bookmarkStart w:id="62" w:name="_Toc451593239"/>
-      <w:bookmarkStart w:id="63" w:name="_Toc451975140"/>
+      <w:bookmarkStart w:id="63" w:name="_Toc452028668"/>
       <w:r>
         <w:t>US: 4.19 Kunne vise en kørselsvejledning mellem de forskellige forretninger, som der skal handles i</w:t>
       </w:r>
@@ -5320,7 +5393,7 @@
         <w:spacing w:before="240" w:after="0" w:line="259" w:lineRule="auto"/>
       </w:pPr>
       <w:bookmarkStart w:id="65" w:name="_Ref451972004"/>
-      <w:bookmarkStart w:id="66" w:name="_Toc451975141"/>
+      <w:bookmarkStart w:id="66" w:name="_Toc452028669"/>
       <w:r>
         <w:lastRenderedPageBreak/>
         <w:t>Accepttest af k</w:t>
@@ -5514,7 +5587,23 @@
           </w:tcPr>
           <w:p>
             <w:r>
-              <w:t>Pristjek220 skal leve op til ”Three-click rule”</w:t>
+              <w:t>Pristjek220 skal leve op til ”Three-</w:t>
+            </w:r>
+            <w:proofErr w:type="spellStart"/>
+            <w:r>
+              <w:t>click</w:t>
+            </w:r>
+            <w:proofErr w:type="spellEnd"/>
+            <w:r>
+              <w:t xml:space="preserve"> </w:t>
+            </w:r>
+            <w:proofErr w:type="spellStart"/>
+            <w:r>
+              <w:t>rule</w:t>
+            </w:r>
+            <w:proofErr w:type="spellEnd"/>
+            <w:r>
+              <w:t>”</w:t>
             </w:r>
             <w:sdt>
               <w:sdtPr>
@@ -5568,15 +5657,22 @@
             <w:r>
               <w:t>-</w:t>
             </w:r>
+            <w:proofErr w:type="spellStart"/>
             <w:r>
               <w:t>C</w:t>
             </w:r>
             <w:r>
               <w:t>lick</w:t>
             </w:r>
-            <w:r>
-              <w:t xml:space="preserve"> rule</w:t>
-            </w:r>
+            <w:proofErr w:type="spellEnd"/>
+            <w:r>
+              <w:t xml:space="preserve"> </w:t>
+            </w:r>
+            <w:proofErr w:type="spellStart"/>
+            <w:r>
+              <w:t>rule</w:t>
+            </w:r>
+            <w:proofErr w:type="spellEnd"/>
             <w:r>
               <w:t>” ved</w:t>
             </w:r>
@@ -5609,7 +5705,23 @@
           </w:tcPr>
           <w:p>
             <w:r>
-              <w:t>Pristjek220 skal leve op til ”Rule of Five”</w:t>
+              <w:t>Pristjek220 skal leve op til ”</w:t>
+            </w:r>
+            <w:proofErr w:type="spellStart"/>
+            <w:r>
+              <w:t>Rule</w:t>
+            </w:r>
+            <w:proofErr w:type="spellEnd"/>
+            <w:r>
+              <w:t xml:space="preserve"> of </w:t>
+            </w:r>
+            <w:proofErr w:type="spellStart"/>
+            <w:r>
+              <w:t>Five</w:t>
+            </w:r>
+            <w:proofErr w:type="spellEnd"/>
+            <w:r>
+              <w:t>”</w:t>
             </w:r>
             <w:sdt>
               <w:sdtPr>
@@ -5655,19 +5767,37 @@
           </w:tcPr>
           <w:p>
             <w:r>
-              <w:t>Der er i Pristjek220 i de forskellige menu’er levet op til ”</w:t>
-            </w:r>
+              <w:t xml:space="preserve">Der er i Pristjek220 i de forskellige </w:t>
+            </w:r>
+            <w:proofErr w:type="spellStart"/>
+            <w:r>
+              <w:t>menu’er</w:t>
+            </w:r>
+            <w:proofErr w:type="spellEnd"/>
+            <w:r>
+              <w:t xml:space="preserve"> levet op til ”</w:t>
+            </w:r>
+            <w:proofErr w:type="spellStart"/>
             <w:r>
               <w:t>R</w:t>
             </w:r>
             <w:r>
-              <w:t xml:space="preserve">ule of </w:t>
-            </w:r>
+              <w:t>ule</w:t>
+            </w:r>
+            <w:proofErr w:type="spellEnd"/>
+            <w:r>
+              <w:t xml:space="preserve"> of </w:t>
+            </w:r>
+            <w:proofErr w:type="spellStart"/>
             <w:r>
               <w:t>F</w:t>
             </w:r>
             <w:r>
-              <w:t xml:space="preserve">ive” ved at der ingen steder er mere end </w:t>
+              <w:t>ive</w:t>
+            </w:r>
+            <w:proofErr w:type="spellEnd"/>
+            <w:r>
+              <w:t xml:space="preserve">” ved at der ingen steder er mere end </w:t>
             </w:r>
             <w:r>
               <w:t>fem</w:t>
@@ -5778,7 +5908,15 @@
           </w:tcPr>
           <w:p>
             <w:r>
-              <w:t>Gennem GUI’en er der brugt størrelse 12 som standard</w:t>
+              <w:t xml:space="preserve">Gennem </w:t>
+            </w:r>
+            <w:proofErr w:type="spellStart"/>
+            <w:r>
+              <w:t>GUI’en</w:t>
+            </w:r>
+            <w:proofErr w:type="spellEnd"/>
+            <w:r>
+              <w:t xml:space="preserve"> er der brugt størrelse 12 som standard</w:t>
             </w:r>
             <w:r>
               <w:t>,</w:t>
@@ -5986,7 +6124,7 @@
         <w:br w:type="page"/>
       </w:r>
     </w:p>
-    <w:bookmarkStart w:id="67" w:name="_Toc451975142" w:displacedByCustomXml="next"/>
+    <w:bookmarkStart w:id="67" w:name="_Toc452028670" w:displacedByCustomXml="next"/>
     <w:sdt>
       <w:sdtPr>
         <w:rPr>
@@ -6008,14 +6146,17 @@
             <w:pStyle w:val="Heading1"/>
           </w:pPr>
           <w:r>
-            <w:t>Reference</w:t>
+            <w:t>Refere</w:t>
           </w:r>
-          <w:bookmarkEnd w:id="67"/>
+          <w:bookmarkStart w:id="68" w:name="_GoBack"/>
+          <w:bookmarkEnd w:id="68"/>
+          <w:r>
+            <w:t>nce</w:t>
+          </w:r>
           <w:r>
             <w:t>r</w:t>
           </w:r>
-          <w:bookmarkStart w:id="68" w:name="_GoBack"/>
-          <w:bookmarkEnd w:id="68"/>
+          <w:bookmarkEnd w:id="67"/>
         </w:p>
         <w:sdt>
           <w:sdtPr>
@@ -6058,7 +6199,7 @@
               </w:tblGrid>
               <w:tr>
                 <w:trPr>
-                  <w:divId w:val="1498040291"/>
+                  <w:divId w:val="240408512"/>
                   <w:tblCellSpacing w:w="15" w:type="dxa"/>
                 </w:trPr>
                 <w:tc>
@@ -6106,7 +6247,7 @@
               </w:tr>
               <w:tr>
                 <w:trPr>
-                  <w:divId w:val="1498040291"/>
+                  <w:divId w:val="240408512"/>
                   <w:tblCellSpacing w:w="15" w:type="dxa"/>
                 </w:trPr>
                 <w:tc>
@@ -6152,7 +6293,7 @@
               </w:tr>
               <w:tr>
                 <w:trPr>
-                  <w:divId w:val="1498040291"/>
+                  <w:divId w:val="240408512"/>
                   <w:tblCellSpacing w:w="15" w:type="dxa"/>
                 </w:trPr>
                 <w:tc>
@@ -6190,22 +6331,15 @@
                     <w:r>
                       <w:rPr>
                         <w:noProof/>
-                        <w:lang w:val="en-GB"/>
                       </w:rPr>
-                      <w:t xml:space="preserve">Microsoft, »Design applications for the Windows desktop,« 2016. [Online]. Available: https://dev.windows.com/en-us/desktop/design . </w:t>
-                    </w:r>
-                    <w:r>
-                      <w:rPr>
-                        <w:noProof/>
-                      </w:rPr>
-                      <w:t>[Senest hentet eller vist den 19 5 2016].</w:t>
+                      <w:t>Microsoft, »Design applications for the Windows desktop,« 2016. [Online]. Available: https://dev.windows.com/en-us/desktop/design . [Senest hentet eller vist den 19 5 2016].</w:t>
                     </w:r>
                   </w:p>
                 </w:tc>
               </w:tr>
               <w:tr>
                 <w:trPr>
-                  <w:divId w:val="1498040291"/>
+                  <w:divId w:val="240408512"/>
                   <w:tblCellSpacing w:w="15" w:type="dxa"/>
                 </w:trPr>
                 <w:tc>
@@ -6243,22 +6377,15 @@
                     <w:r>
                       <w:rPr>
                         <w:noProof/>
-                        <w:lang w:val="en-GB"/>
                       </w:rPr>
-                      <w:t xml:space="preserve">Microsoft, »UX checklist for desktop applications,« 2016. </w:t>
-                    </w:r>
-                    <w:r>
-                      <w:rPr>
-                        <w:noProof/>
-                      </w:rPr>
-                      <w:t>[Online]. Available: https://msdn.microsoft.com/library/windows/desktop/dn742479.aspx. [Senest hentet eller vist den 19 5 2016].</w:t>
+                      <w:t>Microsoft, »UX checklist for desktop applications,« 2016. [Online]. Available: https://msdn.microsoft.com/library/windows/desktop/dn742479.aspx. [Senest hentet eller vist den 19 5 2016].</w:t>
                     </w:r>
                   </w:p>
                 </w:tc>
               </w:tr>
               <w:tr>
                 <w:trPr>
-                  <w:divId w:val="1498040291"/>
+                  <w:divId w:val="240408512"/>
                   <w:tblCellSpacing w:w="15" w:type="dxa"/>
                 </w:trPr>
                 <w:tc>
@@ -6296,15 +6423,8 @@
                     <w:r>
                       <w:rPr>
                         <w:noProof/>
-                        <w:lang w:val="en-GB"/>
                       </w:rPr>
-                      <w:t xml:space="preserve">J. Zeldman, »Taking Your Talent to the Web,« May 2001. </w:t>
-                    </w:r>
-                    <w:r>
-                      <w:rPr>
-                        <w:noProof/>
-                      </w:rPr>
-                      <w:t>[Online]. Available: http://takingyourtalenttotheweb.com/Taking%20Your%20Talent%20to%20the%20Web.pdf. [Senest hentet eller vist den 19 5 2016].</w:t>
+                      <w:t>J. Zeldman, »Taking Your Talent to the Web,« May 2001. [Online]. Available: http://takingyourtalenttotheweb.com/Taking%20Your%20Talent%20to%20the%20Web.pdf. [Senest hentet eller vist den 19 5 2016].</w:t>
                     </w:r>
                   </w:p>
                 </w:tc>
@@ -6312,7 +6432,7 @@
             </w:tbl>
             <w:p>
               <w:pPr>
-                <w:divId w:val="1498040291"/>
+                <w:divId w:val="240408512"/>
                 <w:rPr>
                   <w:rFonts w:eastAsia="Times New Roman"/>
                   <w:noProof/>
@@ -6432,7 +6552,7 @@
                 <w:bCs/>
                 <w:noProof/>
               </w:rPr>
-              <w:t>8</w:t>
+              <w:t>9</w:t>
             </w:r>
             <w:r>
               <w:rPr>
@@ -9028,7 +9148,7 @@
 </file>
 
 <file path=customXml/itemProps1.xml><?xml version="1.0" encoding="utf-8"?>
-<ds:datastoreItem xmlns:ds="http://schemas.openxmlformats.org/officeDocument/2006/customXml" ds:itemID="{F61C8A60-1A57-4835-A690-7AFCE9EE35D5}">
+<ds:datastoreItem xmlns:ds="http://schemas.openxmlformats.org/officeDocument/2006/customXml" ds:itemID="{EEB43934-083D-4D05-8BD9-48EE0BADA6C1}">
   <ds:schemaRefs>
     <ds:schemaRef ds:uri="http://schemas.openxmlformats.org/officeDocument/2006/bibliography"/>
   </ds:schemaRefs>

</xml_diff>

<commit_message>
Rettet i PDF'er efter de blev set igennem
</commit_message>
<xml_diff>
--- a/Bilag/Accepttest.docx
+++ b/Bilag/Accepttest.docx
@@ -2259,21 +2259,7 @@
                 <w:rStyle w:val="Hyperlink"/>
                 <w:noProof/>
               </w:rPr>
-              <w:t>Referen</w:t>
-            </w:r>
-            <w:r>
-              <w:rPr>
-                <w:rStyle w:val="Hyperlink"/>
-                <w:noProof/>
-              </w:rPr>
-              <w:t>c</w:t>
-            </w:r>
-            <w:r>
-              <w:rPr>
-                <w:rStyle w:val="Hyperlink"/>
-                <w:noProof/>
-              </w:rPr>
-              <w:t>er</w:t>
+              <w:t>Referencer</w:t>
             </w:r>
             <w:r>
               <w:rPr>
@@ -2651,15 +2637,15 @@
         <w:pStyle w:val="Heading1"/>
       </w:pPr>
       <w:bookmarkStart w:id="7" w:name="_Ref451971951"/>
-      <w:bookmarkStart w:id="8" w:name="_Toc443577276"/>
-      <w:bookmarkStart w:id="9" w:name="_Toc451593223"/>
-      <w:bookmarkStart w:id="10" w:name="_Toc452028649"/>
+      <w:bookmarkStart w:id="8" w:name="_Toc452028649"/>
+      <w:bookmarkStart w:id="9" w:name="_Toc443577276"/>
+      <w:bookmarkStart w:id="10" w:name="_Toc451593223"/>
       <w:r>
         <w:lastRenderedPageBreak/>
         <w:t>Accepttest af funktionelle krav</w:t>
       </w:r>
       <w:bookmarkEnd w:id="7"/>
-      <w:bookmarkEnd w:id="10"/>
+      <w:bookmarkEnd w:id="8"/>
     </w:p>
     <w:p>
       <w:pPr>
@@ -2678,8 +2664,8 @@
       <w:r>
         <w:t>produkt til forretning</w:t>
       </w:r>
-      <w:bookmarkEnd w:id="8"/>
       <w:bookmarkEnd w:id="9"/>
+      <w:bookmarkEnd w:id="10"/>
       <w:bookmarkEnd w:id="11"/>
     </w:p>
     <w:tbl>
@@ -6146,12 +6132,7 @@
             <w:pStyle w:val="Heading1"/>
           </w:pPr>
           <w:r>
-            <w:t>Refere</w:t>
-          </w:r>
-          <w:bookmarkStart w:id="68" w:name="_GoBack"/>
-          <w:bookmarkEnd w:id="68"/>
-          <w:r>
-            <w:t>nce</w:t>
+            <w:t>Reference</w:t>
           </w:r>
           <w:r>
             <w:t>r</w:t>
@@ -6165,8 +6146,11 @@
           </w:sdtPr>
           <w:sdtEndPr/>
           <w:sdtContent>
+            <w:bookmarkStart w:id="68" w:name="_GoBack" w:displacedByCustomXml="prev"/>
+            <w:bookmarkEnd w:id="68" w:displacedByCustomXml="prev"/>
             <w:p>
               <w:pPr>
+                <w:jc w:val="left"/>
                 <w:rPr>
                   <w:noProof/>
                 </w:rPr>
@@ -6210,6 +6194,7 @@
                   <w:p>
                     <w:pPr>
                       <w:pStyle w:val="Bibliography"/>
+                      <w:jc w:val="left"/>
                       <w:rPr>
                         <w:noProof/>
                         <w:sz w:val="24"/>
@@ -6232,6 +6217,7 @@
                   <w:p>
                     <w:pPr>
                       <w:pStyle w:val="Bibliography"/>
+                      <w:jc w:val="left"/>
                       <w:rPr>
                         <w:noProof/>
                       </w:rPr>
@@ -6258,6 +6244,7 @@
                   <w:p>
                     <w:pPr>
                       <w:pStyle w:val="Bibliography"/>
+                      <w:jc w:val="left"/>
                       <w:rPr>
                         <w:noProof/>
                       </w:rPr>
@@ -6278,6 +6265,7 @@
                   <w:p>
                     <w:pPr>
                       <w:pStyle w:val="Bibliography"/>
+                      <w:jc w:val="left"/>
                       <w:rPr>
                         <w:noProof/>
                       </w:rPr>
@@ -6304,6 +6292,7 @@
                   <w:p>
                     <w:pPr>
                       <w:pStyle w:val="Bibliography"/>
+                      <w:jc w:val="left"/>
                       <w:rPr>
                         <w:noProof/>
                       </w:rPr>
@@ -6324,6 +6313,7 @@
                   <w:p>
                     <w:pPr>
                       <w:pStyle w:val="Bibliography"/>
+                      <w:jc w:val="left"/>
                       <w:rPr>
                         <w:noProof/>
                       </w:rPr>
@@ -6350,6 +6340,7 @@
                   <w:p>
                     <w:pPr>
                       <w:pStyle w:val="Bibliography"/>
+                      <w:jc w:val="left"/>
                       <w:rPr>
                         <w:noProof/>
                       </w:rPr>
@@ -6370,6 +6361,7 @@
                   <w:p>
                     <w:pPr>
                       <w:pStyle w:val="Bibliography"/>
+                      <w:jc w:val="left"/>
                       <w:rPr>
                         <w:noProof/>
                       </w:rPr>
@@ -6396,6 +6388,7 @@
                   <w:p>
                     <w:pPr>
                       <w:pStyle w:val="Bibliography"/>
+                      <w:jc w:val="left"/>
                       <w:rPr>
                         <w:noProof/>
                       </w:rPr>
@@ -6416,6 +6409,7 @@
                   <w:p>
                     <w:pPr>
                       <w:pStyle w:val="Bibliography"/>
+                      <w:jc w:val="left"/>
                       <w:rPr>
                         <w:noProof/>
                       </w:rPr>
@@ -6432,6 +6426,7 @@
             </w:tbl>
             <w:p>
               <w:pPr>
+                <w:jc w:val="left"/>
                 <w:divId w:val="240408512"/>
                 <w:rPr>
                   <w:rFonts w:eastAsia="Times New Roman"/>
@@ -6440,6 +6435,9 @@
               </w:pPr>
             </w:p>
             <w:p>
+              <w:pPr>
+                <w:jc w:val="left"/>
+              </w:pPr>
               <w:r>
                 <w:rPr>
                   <w:b/>
@@ -9148,7 +9146,7 @@
 </file>
 
 <file path=customXml/itemProps1.xml><?xml version="1.0" encoding="utf-8"?>
-<ds:datastoreItem xmlns:ds="http://schemas.openxmlformats.org/officeDocument/2006/customXml" ds:itemID="{EEB43934-083D-4D05-8BD9-48EE0BADA6C1}">
+<ds:datastoreItem xmlns:ds="http://schemas.openxmlformats.org/officeDocument/2006/customXml" ds:itemID="{5DFBFF21-C3C6-4823-801A-A0568DE9301D}">
   <ds:schemaRefs>
     <ds:schemaRef ds:uri="http://schemas.openxmlformats.org/officeDocument/2006/bibliography"/>
   </ds:schemaRefs>

</xml_diff>